<commit_message>
#3 item 4.1 analise de requisitos e tabela de requisitos
</commit_message>
<xml_diff>
--- a/documento_escrito_07_03_2023.docx
+++ b/documento_escrito_07_03_2023.docx
@@ -291,7 +291,7 @@
           <w:rFonts w:cs="Arial"/>
           <w:szCs w:val="24"/>
         </w:rPr>
-        <w:t>Silvio Filipe Dionizio Junior</w:t>
+        <w:t>Kevenny Cristian Andrade</w:t>
       </w:r>
     </w:p>
     <w:p>
@@ -308,7 +308,7 @@
           <w:rFonts w:cs="Arial"/>
           <w:szCs w:val="24"/>
         </w:rPr>
-        <w:t>Kevenny Cristian Andrade</w:t>
+        <w:t>Silvio Filipe Dionizio Junior</w:t>
       </w:r>
     </w:p>
     <w:p>
@@ -986,7 +986,7 @@
           <w:rFonts w:cs="Arial"/>
           <w:szCs w:val="24"/>
         </w:rPr>
-        <w:t>Silvio Filipe Dionizio Junior</w:t>
+        <w:t>Kevenny Cristian Andrade</w:t>
       </w:r>
     </w:p>
     <w:p>
@@ -1003,7 +1003,7 @@
           <w:rFonts w:cs="Arial"/>
           <w:szCs w:val="24"/>
         </w:rPr>
-        <w:t>Kevenny Cristian Andrade</w:t>
+        <w:t>Silvio Filipe Dionizio Junior</w:t>
       </w:r>
     </w:p>
     <w:p>
@@ -2146,49 +2146,7 @@
             <w:rStyle w:val="Hyperlink"/>
             <w:noProof/>
           </w:rPr>
-          <w:t xml:space="preserve"> 1 - Representação do dia</w:t>
-        </w:r>
-        <w:r>
-          <w:rPr>
-            <w:rStyle w:val="Hyperlink"/>
-            <w:noProof/>
-          </w:rPr>
-          <w:t>g</w:t>
-        </w:r>
-        <w:r>
-          <w:rPr>
-            <w:rStyle w:val="Hyperlink"/>
-            <w:noProof/>
-          </w:rPr>
-          <w:t>rama d</w:t>
-        </w:r>
-        <w:r>
-          <w:rPr>
-            <w:rStyle w:val="Hyperlink"/>
-            <w:noProof/>
-          </w:rPr>
-          <w:t>e</w:t>
-        </w:r>
-        <w:r>
-          <w:rPr>
-            <w:rStyle w:val="Hyperlink"/>
-            <w:noProof/>
-          </w:rPr>
-          <w:t xml:space="preserve"> cla</w:t>
-        </w:r>
-        <w:r>
-          <w:rPr>
-            <w:rStyle w:val="Hyperlink"/>
-            <w:noProof/>
-          </w:rPr>
-          <w:t>s</w:t>
-        </w:r>
-        <w:r>
-          <w:rPr>
-            <w:rStyle w:val="Hyperlink"/>
-            <w:noProof/>
-          </w:rPr>
-          <w:t>se</w:t>
+          <w:t xml:space="preserve"> 1 - Representação do diagrama de classe</w:t>
         </w:r>
         <w:r>
           <w:rPr>
@@ -2321,21 +2279,7 @@
             <w:rStyle w:val="Hyperlink"/>
             <w:noProof/>
           </w:rPr>
-          <w:t>Tabela 1 - Cronograma de atividad</w:t>
-        </w:r>
-        <w:r>
-          <w:rPr>
-            <w:rStyle w:val="Hyperlink"/>
-            <w:noProof/>
-          </w:rPr>
-          <w:t>e</w:t>
-        </w:r>
-        <w:r>
-          <w:rPr>
-            <w:rStyle w:val="Hyperlink"/>
-            <w:noProof/>
-          </w:rPr>
-          <w:t>s</w:t>
+          <w:t>Tabela 1 - Cronograma de atividades</w:t>
         </w:r>
         <w:r>
           <w:rPr>
@@ -5537,23 +5481,7 @@
           <w:szCs w:val="24"/>
           <w:lang w:val="pt-PT" w:eastAsia="en-US"/>
         </w:rPr>
-        <w:t xml:space="preserve">Um dos principais benefícios de um sistema de gestão é a organização dos processos. Com um sistema integrado, é possível centralizar as informações e automatizar tarefas administrativas, como agendamentos, emissão de notas fiscais e controle de estoque, reduzindo a possibilidade de erros e </w:t>
-      </w:r>
-      <w:r>
-        <w:rPr>
-          <w:rFonts w:eastAsia="Arial MT" w:cs="Arial"/>
-          <w:szCs w:val="24"/>
-          <w:lang w:val="pt-PT" w:eastAsia="en-US"/>
-        </w:rPr>
-        <w:t>retrabalho</w:t>
-      </w:r>
-      <w:r>
-        <w:rPr>
-          <w:rFonts w:eastAsia="Arial MT" w:cs="Arial"/>
-          <w:szCs w:val="24"/>
-          <w:lang w:val="pt-PT" w:eastAsia="en-US"/>
-        </w:rPr>
-        <w:t>. Além disso, o sistema permite o acompanhamento em tempo real das atividades, permitindo a identificação rápida de possíveis problemas e a adoção de medidas preventivas.</w:t>
+        <w:t>Um dos principais benefícios de um sistema de gestão é a organização dos processos. Com um sistema integrado, é possível centralizar as informações e automatizar tarefas administrativas, como agendamentos, emissão de notas fiscais e controle de estoque, reduzindo a possibilidade de erros e retrabalho. Além disso, o sistema permite o acompanhamento em tempo real das atividades, permitindo a identificação rápida de possíveis problemas e a adoção de medidas preventivas.</w:t>
       </w:r>
     </w:p>
     <w:p>
@@ -5827,7 +5755,7 @@
           <w:sz w:val="20"/>
           <w:lang w:val="pt-PT" w:eastAsia="en-US"/>
         </w:rPr>
-        <w:t>“</w:t>
+        <w:t>“Na pesquisa qualitativa, os investigadores usam a literatura de maneira consistente com as suposições de aprendizado do participante, e não para prescreveras questões que precisam ser respondidas sob o ponto de vista do pesquisador.</w:t>
       </w:r>
       <w:r>
         <w:rPr>
@@ -5835,7 +5763,7 @@
           <w:sz w:val="20"/>
           <w:lang w:val="pt-PT" w:eastAsia="en-US"/>
         </w:rPr>
-        <w:t>Na pesquisa qualitativa, os investigadores usam a literatura de maneira consistente com as suposições de aprendizado do participante, e não para prescreveras questões que precisam ser respondidas sob o ponto de vista do pesquisador.</w:t>
+        <w:t xml:space="preserve"> </w:t>
       </w:r>
       <w:r>
         <w:rPr>
@@ -5843,7 +5771,7 @@
           <w:sz w:val="20"/>
           <w:lang w:val="pt-PT" w:eastAsia="en-US"/>
         </w:rPr>
-        <w:t xml:space="preserve"> </w:t>
+        <w:t>Uma das principais razões para conduzir um estudo qualitativo é que o estudo é</w:t>
       </w:r>
       <w:r>
         <w:rPr>
@@ -5851,7 +5779,7 @@
           <w:sz w:val="20"/>
           <w:lang w:val="pt-PT" w:eastAsia="en-US"/>
         </w:rPr>
-        <w:t>Uma das principais razões para conduzir um estudo qualitativo é que o estudo é</w:t>
+        <w:t xml:space="preserve"> </w:t>
       </w:r>
       <w:r>
         <w:rPr>
@@ -5859,7 +5787,7 @@
           <w:sz w:val="20"/>
           <w:lang w:val="pt-PT" w:eastAsia="en-US"/>
         </w:rPr>
-        <w:t xml:space="preserve"> </w:t>
+        <w:t>exploratório. Isso significa que ainda não foi escrita muita coisa sobre o tópico ou</w:t>
       </w:r>
       <w:r>
         <w:rPr>
@@ -5867,7 +5795,7 @@
           <w:sz w:val="20"/>
           <w:lang w:val="pt-PT" w:eastAsia="en-US"/>
         </w:rPr>
-        <w:t>exploratório. Isso significa que ainda não foi escrita muita coisa sobre o tópico ou</w:t>
+        <w:t xml:space="preserve"> </w:t>
       </w:r>
       <w:r>
         <w:rPr>
@@ -5875,31 +5803,7 @@
           <w:sz w:val="20"/>
           <w:lang w:val="pt-PT" w:eastAsia="en-US"/>
         </w:rPr>
-        <w:t xml:space="preserve"> </w:t>
-      </w:r>
-      <w:r>
-        <w:rPr>
-          <w:rFonts w:eastAsia="Arial MT" w:cs="Arial"/>
-          <w:sz w:val="20"/>
-          <w:lang w:val="pt-PT" w:eastAsia="en-US"/>
-        </w:rPr>
-        <w:t xml:space="preserve">sobre a população em estudo, e o pesquisador tenta ouvir os participantes e construir um entendimento baseado nas </w:t>
-      </w:r>
-      <w:r>
-        <w:rPr>
-          <w:rFonts w:eastAsia="Arial MT" w:cs="Arial"/>
-          <w:sz w:val="20"/>
-          <w:lang w:val="pt-PT" w:eastAsia="en-US"/>
-        </w:rPr>
-        <w:t>ideias</w:t>
-      </w:r>
-      <w:r>
-        <w:rPr>
-          <w:rFonts w:eastAsia="Arial MT" w:cs="Arial"/>
-          <w:sz w:val="20"/>
-          <w:lang w:val="pt-PT" w:eastAsia="en-US"/>
-        </w:rPr>
-        <w:t xml:space="preserve"> deles</w:t>
+        <w:t>sobre a população em estudo, e o pesquisador tenta ouvir os participantes e construir um entendimento baseado nas ideias deles</w:t>
       </w:r>
       <w:r>
         <w:rPr>
@@ -26293,6 +26197,9 @@
         <w:jc w:val="center"/>
       </w:pPr>
       <w:r>
+        <w:rPr>
+          <w:noProof/>
+        </w:rPr>
         <w:drawing>
           <wp:inline distT="0" distB="0" distL="0" distR="0" wp14:anchorId="27A5E5B8" wp14:editId="226A961E">
             <wp:extent cx="4944165" cy="3381847"/>
@@ -27469,17 +27376,7 @@
           <w:sz w:val="24"/>
           <w:szCs w:val="24"/>
         </w:rPr>
-        <w:t xml:space="preserve"> </w:t>
-      </w:r>
-      <w:r>
-        <w:rPr>
-          <w:rFonts w:ascii="Arial" w:hAnsi="Arial" w:cs="Arial"/>
-          <w:b w:val="0"/>
-          <w:bCs w:val="0"/>
-          <w:sz w:val="24"/>
-          <w:szCs w:val="24"/>
-        </w:rPr>
-        <w:t>Spring Boot</w:t>
+        <w:t xml:space="preserve"> Spring Boot</w:t>
       </w:r>
       <w:bookmarkEnd w:id="15"/>
     </w:p>
@@ -27642,14 +27539,7 @@
           <w:rFonts w:cs="Arial"/>
           <w:sz w:val="20"/>
         </w:rPr>
-        <w:t>“</w:t>
-      </w:r>
-      <w:r>
-        <w:rPr>
-          <w:rFonts w:cs="Arial"/>
-          <w:sz w:val="20"/>
-        </w:rPr>
-        <w:t xml:space="preserve">O Spring Boot é um </w:t>
+        <w:t xml:space="preserve">“O Spring Boot é um </w:t>
       </w:r>
       <w:r>
         <w:rPr>
@@ -27694,21 +27584,7 @@
           <w:rFonts w:cs="Arial"/>
           <w:szCs w:val="24"/>
         </w:rPr>
-        <w:t xml:space="preserve">A utilização do Spring Boot </w:t>
-      </w:r>
-      <w:r>
-        <w:rPr>
-          <w:rFonts w:cs="Arial"/>
-          <w:szCs w:val="24"/>
-        </w:rPr>
-        <w:t>atualmente</w:t>
-      </w:r>
-      <w:r>
-        <w:rPr>
-          <w:rFonts w:cs="Arial"/>
-          <w:szCs w:val="24"/>
-        </w:rPr>
-        <w:t xml:space="preserve"> é muito ampla, sendo considerado um dos principais </w:t>
+        <w:t xml:space="preserve">A utilização do Spring Boot atualmente é muito ampla, sendo considerado um dos principais </w:t>
       </w:r>
       <w:r>
         <w:rPr>
@@ -28341,14 +28217,7 @@
           <w:rFonts w:cs="Arial"/>
           <w:sz w:val="20"/>
         </w:rPr>
-        <w:t>, para especificar o comportamento delas.</w:t>
-      </w:r>
-      <w:r>
-        <w:rPr>
-          <w:rFonts w:cs="Arial"/>
-          <w:sz w:val="20"/>
-        </w:rPr>
-        <w:t>”</w:t>
+        <w:t>, para especificar o comportamento delas.”</w:t>
       </w:r>
     </w:p>
     <w:p>
@@ -28394,21 +28263,7 @@
           <w:rFonts w:cs="Arial"/>
           <w:szCs w:val="24"/>
         </w:rPr>
-        <w:t xml:space="preserve"> </w:t>
-      </w:r>
-      <w:r>
-        <w:rPr>
-          <w:rFonts w:cs="Arial"/>
-          <w:szCs w:val="24"/>
-        </w:rPr>
-        <w:t>atualmente</w:t>
-      </w:r>
-      <w:r>
-        <w:rPr>
-          <w:rFonts w:cs="Arial"/>
-          <w:szCs w:val="24"/>
-        </w:rPr>
-        <w:t xml:space="preserve"> é muito ampla, sendo considerada uma das principais linguagens de programação do mundo. Ele é a base de muitas das principais bibliotecas e </w:t>
+        <w:t xml:space="preserve"> atualmente é muito ampla, sendo considerada uma das principais linguagens de programação do mundo. Ele é a base de muitas das principais bibliotecas e </w:t>
       </w:r>
       <w:r>
         <w:rPr>
@@ -28504,14 +28359,7 @@
           <w:rFonts w:cs="Arial"/>
           <w:szCs w:val="24"/>
         </w:rPr>
-        <w:t xml:space="preserve"> completas e escaláveis.</w:t>
-      </w:r>
-      <w:r>
-        <w:rPr>
-          <w:rFonts w:cs="Arial"/>
-          <w:szCs w:val="24"/>
-        </w:rPr>
-        <w:t xml:space="preserve"> </w:t>
+        <w:t xml:space="preserve"> completas e escaláveis. </w:t>
       </w:r>
     </w:p>
     <w:p>
@@ -28552,21 +28400,7 @@
           <w:rFonts w:cs="Arial"/>
           <w:szCs w:val="24"/>
         </w:rPr>
-        <w:t xml:space="preserve"> é uma linguagem de programação muito importante </w:t>
-      </w:r>
-      <w:r>
-        <w:rPr>
-          <w:rFonts w:cs="Arial"/>
-          <w:szCs w:val="24"/>
-        </w:rPr>
-        <w:t>atualmente</w:t>
-      </w:r>
-      <w:r>
-        <w:rPr>
-          <w:rFonts w:cs="Arial"/>
-          <w:szCs w:val="24"/>
-        </w:rPr>
-        <w:t xml:space="preserve">, sendo amplamente utilizado no desenvolvimento de aplicações </w:t>
+        <w:t xml:space="preserve"> é uma linguagem de programação muito importante atualmente, sendo amplamente utilizado no desenvolvimento de aplicações </w:t>
       </w:r>
       <w:r>
         <w:rPr>
@@ -28634,7 +28468,7 @@
           <w:sz w:val="24"/>
           <w:szCs w:val="24"/>
         </w:rPr>
-        <w:t>2.3.2</w:t>
+        <w:t xml:space="preserve">2.3.2.1 </w:t>
       </w:r>
       <w:r>
         <w:rPr>
@@ -28644,9 +28478,384 @@
           <w:sz w:val="24"/>
           <w:szCs w:val="24"/>
         </w:rPr>
-        <w:t>.1</w:t>
-      </w:r>
-      <w:r>
+        <w:t>Angular</w:t>
+      </w:r>
+      <w:bookmarkEnd w:id="17"/>
+    </w:p>
+    <w:p>
+      <w:pPr>
+        <w:spacing w:after="0" w:line="360" w:lineRule="auto"/>
+        <w:ind w:firstLine="851"/>
+        <w:jc w:val="both"/>
+        <w:rPr>
+          <w:rFonts w:cs="Arial"/>
+          <w:szCs w:val="24"/>
+        </w:rPr>
+      </w:pPr>
+    </w:p>
+    <w:p>
+      <w:pPr>
+        <w:spacing w:after="0" w:line="360" w:lineRule="auto"/>
+        <w:ind w:firstLine="851"/>
+        <w:jc w:val="both"/>
+        <w:rPr>
+          <w:rFonts w:cs="Arial"/>
+          <w:szCs w:val="24"/>
+        </w:rPr>
+      </w:pPr>
+      <w:r>
+        <w:rPr>
+          <w:rFonts w:cs="Arial"/>
+          <w:szCs w:val="24"/>
+        </w:rPr>
+        <w:t xml:space="preserve">Angular é um dos principais </w:t>
+      </w:r>
+      <w:r>
+        <w:rPr>
+          <w:rFonts w:cs="Arial"/>
+          <w:i/>
+          <w:iCs/>
+          <w:szCs w:val="24"/>
+        </w:rPr>
+        <w:t>frameworks</w:t>
+      </w:r>
+      <w:r>
+        <w:rPr>
+          <w:rFonts w:cs="Arial"/>
+          <w:szCs w:val="24"/>
+        </w:rPr>
+        <w:t xml:space="preserve"> para o desenvolvimento de aplicações </w:t>
+      </w:r>
+      <w:r>
+        <w:rPr>
+          <w:rFonts w:cs="Arial"/>
+          <w:i/>
+          <w:iCs/>
+          <w:szCs w:val="24"/>
+        </w:rPr>
+        <w:t>web</w:t>
+      </w:r>
+      <w:r>
+        <w:rPr>
+          <w:rFonts w:cs="Arial"/>
+          <w:szCs w:val="24"/>
+        </w:rPr>
+        <w:t xml:space="preserve">, criado e mantido pela Google. Ele é baseado em </w:t>
+      </w:r>
+      <w:proofErr w:type="spellStart"/>
+      <w:r>
+        <w:rPr>
+          <w:rFonts w:cs="Arial"/>
+          <w:szCs w:val="24"/>
+        </w:rPr>
+        <w:t>JavaScript</w:t>
+      </w:r>
+      <w:proofErr w:type="spellEnd"/>
+      <w:r>
+        <w:rPr>
+          <w:rFonts w:cs="Arial"/>
+          <w:szCs w:val="24"/>
+        </w:rPr>
+        <w:t xml:space="preserve"> e é utilizado para criar aplicações </w:t>
+      </w:r>
+      <w:r>
+        <w:rPr>
+          <w:rFonts w:cs="Arial"/>
+          <w:i/>
+          <w:iCs/>
+          <w:szCs w:val="24"/>
+        </w:rPr>
+        <w:t>web</w:t>
+      </w:r>
+      <w:r>
+        <w:rPr>
+          <w:rFonts w:cs="Arial"/>
+          <w:szCs w:val="24"/>
+        </w:rPr>
+        <w:t xml:space="preserve"> modernas e escaláveis.</w:t>
+      </w:r>
+    </w:p>
+    <w:p>
+      <w:pPr>
+        <w:spacing w:after="0" w:line="360" w:lineRule="auto"/>
+        <w:ind w:firstLine="851"/>
+        <w:jc w:val="both"/>
+        <w:rPr>
+          <w:rFonts w:cs="Arial"/>
+          <w:szCs w:val="24"/>
+        </w:rPr>
+      </w:pPr>
+    </w:p>
+    <w:p>
+      <w:pPr>
+        <w:spacing w:after="0" w:line="360" w:lineRule="auto"/>
+        <w:ind w:firstLine="851"/>
+        <w:jc w:val="both"/>
+        <w:rPr>
+          <w:rFonts w:cs="Arial"/>
+          <w:szCs w:val="24"/>
+        </w:rPr>
+      </w:pPr>
+    </w:p>
+    <w:p>
+      <w:pPr>
+        <w:spacing w:after="0" w:line="360" w:lineRule="auto"/>
+        <w:ind w:firstLine="851"/>
+        <w:jc w:val="both"/>
+        <w:rPr>
+          <w:rFonts w:cs="Arial"/>
+          <w:szCs w:val="24"/>
+        </w:rPr>
+      </w:pPr>
+      <w:r>
+        <w:rPr>
+          <w:rFonts w:cs="Arial"/>
+          <w:szCs w:val="24"/>
+        </w:rPr>
+        <w:t xml:space="preserve">Segundo </w:t>
+      </w:r>
+      <w:proofErr w:type="spellStart"/>
+      <w:r>
+        <w:rPr>
+          <w:rFonts w:cs="Arial"/>
+          <w:szCs w:val="24"/>
+        </w:rPr>
+        <w:t>Fain</w:t>
+      </w:r>
+      <w:proofErr w:type="spellEnd"/>
+      <w:r>
+        <w:rPr>
+          <w:rFonts w:cs="Arial"/>
+          <w:szCs w:val="24"/>
+        </w:rPr>
+        <w:t xml:space="preserve"> e</w:t>
+      </w:r>
+      <w:r>
+        <w:rPr>
+          <w:rFonts w:cs="Arial"/>
+          <w:szCs w:val="24"/>
+        </w:rPr>
+        <w:t xml:space="preserve"> </w:t>
+      </w:r>
+      <w:r>
+        <w:rPr>
+          <w:rFonts w:cs="Arial"/>
+          <w:szCs w:val="24"/>
+        </w:rPr>
+        <w:t>Moiseev</w:t>
+      </w:r>
+      <w:r>
+        <w:rPr>
+          <w:rFonts w:cs="Arial"/>
+          <w:szCs w:val="24"/>
+        </w:rPr>
+        <w:t xml:space="preserve"> (2018, p. 1):</w:t>
+      </w:r>
+    </w:p>
+    <w:p>
+      <w:pPr>
+        <w:spacing w:before="120" w:after="0" w:line="240" w:lineRule="auto"/>
+        <w:ind w:left="2268"/>
+        <w:jc w:val="both"/>
+        <w:rPr>
+          <w:rFonts w:cs="Arial"/>
+          <w:sz w:val="20"/>
+        </w:rPr>
+      </w:pPr>
+      <w:r>
+        <w:rPr>
+          <w:rFonts w:cs="Arial"/>
+          <w:sz w:val="20"/>
+        </w:rPr>
+        <w:lastRenderedPageBreak/>
+        <w:t xml:space="preserve">"Angular é um </w:t>
+      </w:r>
+      <w:r>
+        <w:rPr>
+          <w:rFonts w:cs="Arial"/>
+          <w:i/>
+          <w:iCs/>
+          <w:sz w:val="20"/>
+        </w:rPr>
+        <w:t>framework</w:t>
+      </w:r>
+      <w:r>
+        <w:rPr>
+          <w:rFonts w:cs="Arial"/>
+          <w:sz w:val="20"/>
+        </w:rPr>
+        <w:t xml:space="preserve"> moderno para a construção de aplicações </w:t>
+      </w:r>
+      <w:r>
+        <w:rPr>
+          <w:rFonts w:cs="Arial"/>
+          <w:i/>
+          <w:iCs/>
+          <w:sz w:val="20"/>
+        </w:rPr>
+        <w:t>web</w:t>
+      </w:r>
+      <w:r>
+        <w:rPr>
+          <w:rFonts w:cs="Arial"/>
+          <w:sz w:val="20"/>
+        </w:rPr>
+        <w:t xml:space="preserve"> SPA (</w:t>
+      </w:r>
+      <w:r>
+        <w:rPr>
+          <w:rFonts w:cs="Arial"/>
+          <w:i/>
+          <w:iCs/>
+          <w:sz w:val="20"/>
+        </w:rPr>
+        <w:t xml:space="preserve">Single-Page </w:t>
+      </w:r>
+      <w:proofErr w:type="spellStart"/>
+      <w:r>
+        <w:rPr>
+          <w:rFonts w:cs="Arial"/>
+          <w:i/>
+          <w:iCs/>
+          <w:sz w:val="20"/>
+        </w:rPr>
+        <w:t>Applications</w:t>
+      </w:r>
+      <w:proofErr w:type="spellEnd"/>
+      <w:r>
+        <w:rPr>
+          <w:rFonts w:cs="Arial"/>
+          <w:sz w:val="20"/>
+        </w:rPr>
+        <w:t>), que se baseia em uma abordagem declarativa e usa uma sintaxe específica baseada em diretivas"</w:t>
+      </w:r>
+    </w:p>
+    <w:p>
+      <w:pPr>
+        <w:spacing w:before="120" w:after="0" w:line="240" w:lineRule="auto"/>
+        <w:ind w:left="2268"/>
+        <w:jc w:val="both"/>
+        <w:rPr>
+          <w:rFonts w:cs="Arial"/>
+          <w:sz w:val="20"/>
+        </w:rPr>
+      </w:pPr>
+    </w:p>
+    <w:p>
+      <w:pPr>
+        <w:spacing w:after="0" w:line="360" w:lineRule="auto"/>
+        <w:ind w:firstLine="851"/>
+        <w:jc w:val="both"/>
+        <w:rPr>
+          <w:rFonts w:cs="Arial"/>
+          <w:szCs w:val="24"/>
+        </w:rPr>
+      </w:pPr>
+      <w:r>
+        <w:rPr>
+          <w:rFonts w:cs="Arial"/>
+          <w:szCs w:val="24"/>
+        </w:rPr>
+        <w:t xml:space="preserve">A utilização do Angular atualmente é muito ampla, sendo frequentemente utilizado em grandes empresas e organizações para o desenvolvimento de aplicações </w:t>
+      </w:r>
+      <w:r>
+        <w:rPr>
+          <w:rFonts w:cs="Arial"/>
+          <w:i/>
+          <w:iCs/>
+          <w:szCs w:val="24"/>
+        </w:rPr>
+        <w:t>web</w:t>
+      </w:r>
+      <w:r>
+        <w:rPr>
+          <w:rFonts w:cs="Arial"/>
+          <w:szCs w:val="24"/>
+        </w:rPr>
+        <w:t xml:space="preserve"> complexas. Ele é capaz de lidar com uma grande quantidade de dados e de tornar as aplicações </w:t>
+      </w:r>
+      <w:r>
+        <w:rPr>
+          <w:rFonts w:cs="Arial"/>
+          <w:i/>
+          <w:iCs/>
+          <w:szCs w:val="24"/>
+        </w:rPr>
+        <w:t>web</w:t>
+      </w:r>
+      <w:r>
+        <w:rPr>
+          <w:rFonts w:cs="Arial"/>
+          <w:szCs w:val="24"/>
+        </w:rPr>
+        <w:t xml:space="preserve"> mais rápidas e eficientes.</w:t>
+      </w:r>
+    </w:p>
+    <w:p>
+      <w:pPr>
+        <w:spacing w:after="0" w:line="360" w:lineRule="auto"/>
+        <w:ind w:firstLine="851"/>
+        <w:jc w:val="both"/>
+        <w:rPr>
+          <w:rFonts w:cs="Arial"/>
+          <w:szCs w:val="24"/>
+        </w:rPr>
+      </w:pPr>
+      <w:r>
+        <w:rPr>
+          <w:rFonts w:cs="Arial"/>
+          <w:szCs w:val="24"/>
+        </w:rPr>
+        <w:t xml:space="preserve">O Angular é uma ferramenta poderosa e versátil para o desenvolvimento de aplicações </w:t>
+      </w:r>
+      <w:r>
+        <w:rPr>
+          <w:rFonts w:cs="Arial"/>
+          <w:i/>
+          <w:iCs/>
+          <w:szCs w:val="24"/>
+        </w:rPr>
+        <w:t>web</w:t>
+      </w:r>
+      <w:r>
+        <w:rPr>
+          <w:rFonts w:cs="Arial"/>
+          <w:szCs w:val="24"/>
+        </w:rPr>
+        <w:t xml:space="preserve"> modernas. Ele permite a criação de aplicações com uma arquitetura modular e escalável, o que facilita o desenvolvimento e a manutenção de aplicações </w:t>
+      </w:r>
+      <w:r>
+        <w:rPr>
+          <w:rFonts w:cs="Arial"/>
+          <w:i/>
+          <w:iCs/>
+          <w:szCs w:val="24"/>
+        </w:rPr>
+        <w:t>web</w:t>
+      </w:r>
+      <w:r>
+        <w:rPr>
+          <w:rFonts w:cs="Arial"/>
+          <w:szCs w:val="24"/>
+        </w:rPr>
+        <w:t xml:space="preserve"> de grande porte.</w:t>
+      </w:r>
+    </w:p>
+    <w:p>
+      <w:pPr>
+        <w:spacing w:after="0" w:line="360" w:lineRule="auto"/>
+        <w:ind w:firstLine="851"/>
+        <w:jc w:val="both"/>
+        <w:rPr>
+          <w:rFonts w:cs="Arial"/>
+          <w:szCs w:val="24"/>
+        </w:rPr>
+      </w:pPr>
+    </w:p>
+    <w:p>
+      <w:pPr>
+        <w:pStyle w:val="Ttulo3"/>
+        <w:spacing w:before="0" w:after="0" w:line="360" w:lineRule="auto"/>
         <w:rPr>
           <w:rFonts w:ascii="Arial" w:hAnsi="Arial" w:cs="Arial"/>
           <w:b w:val="0"/>
@@ -28654,8 +28863,8 @@
           <w:sz w:val="24"/>
           <w:szCs w:val="24"/>
         </w:rPr>
-        <w:t xml:space="preserve"> </w:t>
-      </w:r>
+      </w:pPr>
+      <w:bookmarkStart w:id="18" w:name="_Toc129114920"/>
       <w:r>
         <w:rPr>
           <w:rFonts w:ascii="Arial" w:hAnsi="Arial" w:cs="Arial"/>
@@ -28664,398 +28873,9 @@
           <w:sz w:val="24"/>
           <w:szCs w:val="24"/>
         </w:rPr>
-        <w:t>Angular</w:t>
-      </w:r>
-      <w:bookmarkEnd w:id="17"/>
-    </w:p>
-    <w:p>
-      <w:pPr>
-        <w:spacing w:after="0" w:line="360" w:lineRule="auto"/>
-        <w:ind w:firstLine="851"/>
-        <w:jc w:val="both"/>
-        <w:rPr>
-          <w:rFonts w:cs="Arial"/>
-          <w:szCs w:val="24"/>
-        </w:rPr>
-      </w:pPr>
-    </w:p>
-    <w:p>
-      <w:pPr>
-        <w:spacing w:after="0" w:line="360" w:lineRule="auto"/>
-        <w:ind w:firstLine="851"/>
-        <w:jc w:val="both"/>
-        <w:rPr>
-          <w:rFonts w:cs="Arial"/>
-          <w:szCs w:val="24"/>
-        </w:rPr>
-      </w:pPr>
-      <w:r>
-        <w:rPr>
-          <w:rFonts w:cs="Arial"/>
-          <w:szCs w:val="24"/>
-        </w:rPr>
-        <w:t xml:space="preserve">Angular é um dos principais </w:t>
-      </w:r>
-      <w:r>
-        <w:rPr>
-          <w:rFonts w:cs="Arial"/>
-          <w:i/>
-          <w:iCs/>
-          <w:szCs w:val="24"/>
-        </w:rPr>
-        <w:t>frameworks</w:t>
-      </w:r>
-      <w:r>
-        <w:rPr>
-          <w:rFonts w:cs="Arial"/>
-          <w:szCs w:val="24"/>
-        </w:rPr>
-        <w:t xml:space="preserve"> para o desenvolvimento de aplicações </w:t>
-      </w:r>
-      <w:r>
-        <w:rPr>
-          <w:rFonts w:cs="Arial"/>
-          <w:i/>
-          <w:iCs/>
-          <w:szCs w:val="24"/>
-        </w:rPr>
-        <w:t>web</w:t>
-      </w:r>
-      <w:r>
-        <w:rPr>
-          <w:rFonts w:cs="Arial"/>
-          <w:szCs w:val="24"/>
-        </w:rPr>
-        <w:t xml:space="preserve">, criado e mantido pela Google. Ele é baseado em </w:t>
-      </w:r>
-      <w:proofErr w:type="spellStart"/>
-      <w:r>
-        <w:rPr>
-          <w:rFonts w:cs="Arial"/>
-          <w:szCs w:val="24"/>
-        </w:rPr>
-        <w:t>JavaScript</w:t>
-      </w:r>
-      <w:proofErr w:type="spellEnd"/>
-      <w:r>
-        <w:rPr>
-          <w:rFonts w:cs="Arial"/>
-          <w:szCs w:val="24"/>
-        </w:rPr>
-        <w:t xml:space="preserve"> e é utilizado para criar aplicações </w:t>
-      </w:r>
-      <w:r>
-        <w:rPr>
-          <w:rFonts w:cs="Arial"/>
-          <w:i/>
-          <w:iCs/>
-          <w:szCs w:val="24"/>
-        </w:rPr>
-        <w:t>web</w:t>
-      </w:r>
-      <w:r>
-        <w:rPr>
-          <w:rFonts w:cs="Arial"/>
-          <w:szCs w:val="24"/>
-        </w:rPr>
-        <w:t xml:space="preserve"> modernas e escaláveis.</w:t>
-      </w:r>
-    </w:p>
-    <w:p>
-      <w:pPr>
-        <w:spacing w:after="0" w:line="360" w:lineRule="auto"/>
-        <w:ind w:firstLine="851"/>
-        <w:jc w:val="both"/>
-        <w:rPr>
-          <w:rFonts w:cs="Arial"/>
-          <w:szCs w:val="24"/>
-        </w:rPr>
-      </w:pPr>
-    </w:p>
-    <w:p>
-      <w:pPr>
-        <w:spacing w:after="0" w:line="360" w:lineRule="auto"/>
-        <w:ind w:firstLine="851"/>
-        <w:jc w:val="both"/>
-        <w:rPr>
-          <w:rFonts w:cs="Arial"/>
-          <w:szCs w:val="24"/>
-        </w:rPr>
-      </w:pPr>
-    </w:p>
-    <w:p>
-      <w:pPr>
-        <w:spacing w:after="0" w:line="360" w:lineRule="auto"/>
-        <w:ind w:firstLine="851"/>
-        <w:jc w:val="both"/>
-        <w:rPr>
-          <w:rFonts w:cs="Arial"/>
-          <w:szCs w:val="24"/>
-        </w:rPr>
-      </w:pPr>
-      <w:r>
-        <w:rPr>
-          <w:rFonts w:cs="Arial"/>
-          <w:szCs w:val="24"/>
-        </w:rPr>
-        <w:t xml:space="preserve">Segundo </w:t>
-      </w:r>
-      <w:proofErr w:type="spellStart"/>
-      <w:r>
-        <w:rPr>
-          <w:rFonts w:cs="Arial"/>
-          <w:szCs w:val="24"/>
-        </w:rPr>
-        <w:t>Fain</w:t>
-      </w:r>
-      <w:proofErr w:type="spellEnd"/>
-      <w:r>
-        <w:rPr>
-          <w:rFonts w:cs="Arial"/>
-          <w:szCs w:val="24"/>
-        </w:rPr>
-        <w:t xml:space="preserve"> e</w:t>
-      </w:r>
-      <w:r>
-        <w:rPr>
-          <w:rFonts w:cs="Arial"/>
-          <w:szCs w:val="24"/>
-        </w:rPr>
-        <w:t xml:space="preserve"> </w:t>
-      </w:r>
-      <w:r>
-        <w:rPr>
-          <w:rFonts w:cs="Arial"/>
-          <w:szCs w:val="24"/>
-        </w:rPr>
-        <w:t>Moiseev</w:t>
-      </w:r>
-      <w:r>
-        <w:rPr>
-          <w:rFonts w:cs="Arial"/>
-          <w:szCs w:val="24"/>
-        </w:rPr>
-        <w:t xml:space="preserve"> (2018, p. 1):</w:t>
-      </w:r>
-    </w:p>
-    <w:p>
-      <w:pPr>
-        <w:spacing w:before="120" w:after="0" w:line="240" w:lineRule="auto"/>
-        <w:ind w:left="2268"/>
-        <w:jc w:val="both"/>
-        <w:rPr>
-          <w:rFonts w:cs="Arial"/>
-          <w:sz w:val="20"/>
-        </w:rPr>
-      </w:pPr>
-      <w:r>
-        <w:rPr>
-          <w:rFonts w:cs="Arial"/>
-          <w:sz w:val="20"/>
-        </w:rPr>
-        <w:lastRenderedPageBreak/>
-        <w:t xml:space="preserve">"Angular é um </w:t>
-      </w:r>
-      <w:r>
-        <w:rPr>
-          <w:rFonts w:cs="Arial"/>
-          <w:i/>
-          <w:iCs/>
-          <w:sz w:val="20"/>
-        </w:rPr>
-        <w:t>framework</w:t>
-      </w:r>
-      <w:r>
-        <w:rPr>
-          <w:rFonts w:cs="Arial"/>
-          <w:sz w:val="20"/>
-        </w:rPr>
-        <w:t xml:space="preserve"> moderno para a construção de aplicações </w:t>
-      </w:r>
-      <w:r>
-        <w:rPr>
-          <w:rFonts w:cs="Arial"/>
-          <w:i/>
-          <w:iCs/>
-          <w:sz w:val="20"/>
-        </w:rPr>
-        <w:t>web</w:t>
-      </w:r>
-      <w:r>
-        <w:rPr>
-          <w:rFonts w:cs="Arial"/>
-          <w:sz w:val="20"/>
-        </w:rPr>
-        <w:t xml:space="preserve"> SPA (</w:t>
-      </w:r>
-      <w:r>
-        <w:rPr>
-          <w:rFonts w:cs="Arial"/>
-          <w:i/>
-          <w:iCs/>
-          <w:sz w:val="20"/>
-        </w:rPr>
-        <w:t xml:space="preserve">Single-Page </w:t>
-      </w:r>
-      <w:proofErr w:type="spellStart"/>
-      <w:r>
-        <w:rPr>
-          <w:rFonts w:cs="Arial"/>
-          <w:i/>
-          <w:iCs/>
-          <w:sz w:val="20"/>
-        </w:rPr>
-        <w:t>Applications</w:t>
-      </w:r>
-      <w:proofErr w:type="spellEnd"/>
-      <w:r>
-        <w:rPr>
-          <w:rFonts w:cs="Arial"/>
-          <w:sz w:val="20"/>
-        </w:rPr>
-        <w:t>), que se baseia em uma abordagem declarativa e usa uma sintaxe específica baseada em diretivas"</w:t>
-      </w:r>
-    </w:p>
-    <w:p>
-      <w:pPr>
-        <w:spacing w:before="120" w:after="0" w:line="240" w:lineRule="auto"/>
-        <w:ind w:left="2268"/>
-        <w:jc w:val="both"/>
-        <w:rPr>
-          <w:rFonts w:cs="Arial"/>
-          <w:sz w:val="20"/>
-        </w:rPr>
-      </w:pPr>
-    </w:p>
-    <w:p>
-      <w:pPr>
-        <w:spacing w:after="0" w:line="360" w:lineRule="auto"/>
-        <w:ind w:firstLine="851"/>
-        <w:jc w:val="both"/>
-        <w:rPr>
-          <w:rFonts w:cs="Arial"/>
-          <w:szCs w:val="24"/>
-        </w:rPr>
-      </w:pPr>
-      <w:r>
-        <w:rPr>
-          <w:rFonts w:cs="Arial"/>
-          <w:szCs w:val="24"/>
-        </w:rPr>
-        <w:t xml:space="preserve">A utilização do Angular </w:t>
-      </w:r>
-      <w:r>
-        <w:rPr>
-          <w:rFonts w:cs="Arial"/>
-          <w:szCs w:val="24"/>
-        </w:rPr>
-        <w:t>atualmente</w:t>
-      </w:r>
-      <w:r>
-        <w:rPr>
-          <w:rFonts w:cs="Arial"/>
-          <w:szCs w:val="24"/>
-        </w:rPr>
-        <w:t xml:space="preserve"> é muito ampla, sendo frequentemente utilizado em grandes empresas e organizações para o desenvolvimento de aplicações </w:t>
-      </w:r>
-      <w:r>
-        <w:rPr>
-          <w:rFonts w:cs="Arial"/>
-          <w:i/>
-          <w:iCs/>
-          <w:szCs w:val="24"/>
-        </w:rPr>
-        <w:t>web</w:t>
-      </w:r>
-      <w:r>
-        <w:rPr>
-          <w:rFonts w:cs="Arial"/>
-          <w:szCs w:val="24"/>
-        </w:rPr>
-        <w:t xml:space="preserve"> complexas. Ele é capaz de lidar com uma grande quantidade de dados e de tornar as aplicações </w:t>
-      </w:r>
-      <w:r>
-        <w:rPr>
-          <w:rFonts w:cs="Arial"/>
-          <w:i/>
-          <w:iCs/>
-          <w:szCs w:val="24"/>
-        </w:rPr>
-        <w:t>web</w:t>
-      </w:r>
-      <w:r>
-        <w:rPr>
-          <w:rFonts w:cs="Arial"/>
-          <w:szCs w:val="24"/>
-        </w:rPr>
-        <w:t xml:space="preserve"> mais rápidas e eficientes.</w:t>
-      </w:r>
-    </w:p>
-    <w:p>
-      <w:pPr>
-        <w:spacing w:after="0" w:line="360" w:lineRule="auto"/>
-        <w:ind w:firstLine="851"/>
-        <w:jc w:val="both"/>
-        <w:rPr>
-          <w:rFonts w:cs="Arial"/>
-          <w:szCs w:val="24"/>
-        </w:rPr>
-      </w:pPr>
-      <w:r>
-        <w:rPr>
-          <w:rFonts w:cs="Arial"/>
-          <w:szCs w:val="24"/>
-        </w:rPr>
-        <w:t xml:space="preserve">O Angular é uma ferramenta poderosa e versátil para o desenvolvimento de aplicações </w:t>
-      </w:r>
-      <w:r>
-        <w:rPr>
-          <w:rFonts w:cs="Arial"/>
-          <w:i/>
-          <w:iCs/>
-          <w:szCs w:val="24"/>
-        </w:rPr>
-        <w:t>web</w:t>
-      </w:r>
-      <w:r>
-        <w:rPr>
-          <w:rFonts w:cs="Arial"/>
-          <w:szCs w:val="24"/>
-        </w:rPr>
-        <w:t xml:space="preserve"> modernas. Ele permite a criação de aplicações com uma arquitetura modular e escalável, o que facilita o desenvolvimento e a manutenção de aplicações </w:t>
-      </w:r>
-      <w:r>
-        <w:rPr>
-          <w:rFonts w:cs="Arial"/>
-          <w:i/>
-          <w:iCs/>
-          <w:szCs w:val="24"/>
-        </w:rPr>
-        <w:t>web</w:t>
-      </w:r>
-      <w:r>
-        <w:rPr>
-          <w:rFonts w:cs="Arial"/>
-          <w:szCs w:val="24"/>
-        </w:rPr>
-        <w:t xml:space="preserve"> de grande porte.</w:t>
-      </w:r>
-    </w:p>
-    <w:p>
-      <w:pPr>
-        <w:spacing w:after="0" w:line="360" w:lineRule="auto"/>
-        <w:ind w:firstLine="851"/>
-        <w:jc w:val="both"/>
-        <w:rPr>
-          <w:rFonts w:cs="Arial"/>
-          <w:szCs w:val="24"/>
-        </w:rPr>
-      </w:pPr>
-    </w:p>
-    <w:p>
-      <w:pPr>
-        <w:pStyle w:val="Ttulo3"/>
-        <w:spacing w:before="0" w:after="0" w:line="360" w:lineRule="auto"/>
+        <w:t>2.3.3</w:t>
+      </w:r>
+      <w:r>
         <w:rPr>
           <w:rFonts w:ascii="Arial" w:hAnsi="Arial" w:cs="Arial"/>
           <w:b w:val="0"/>
@@ -29063,8 +28883,8 @@
           <w:sz w:val="24"/>
           <w:szCs w:val="24"/>
         </w:rPr>
-      </w:pPr>
-      <w:bookmarkStart w:id="18" w:name="_Toc129114920"/>
+        <w:t xml:space="preserve"> </w:t>
+      </w:r>
       <w:r>
         <w:rPr>
           <w:rFonts w:ascii="Arial" w:hAnsi="Arial" w:cs="Arial"/>
@@ -29073,9 +28893,293 @@
           <w:sz w:val="24"/>
           <w:szCs w:val="24"/>
         </w:rPr>
-        <w:t>2.3.3</w:t>
-      </w:r>
-      <w:r>
+        <w:t>HTML</w:t>
+      </w:r>
+      <w:bookmarkEnd w:id="18"/>
+    </w:p>
+    <w:p>
+      <w:pPr>
+        <w:spacing w:after="0" w:line="360" w:lineRule="auto"/>
+        <w:ind w:firstLine="851"/>
+        <w:jc w:val="both"/>
+        <w:rPr>
+          <w:rFonts w:cs="Arial"/>
+          <w:szCs w:val="24"/>
+        </w:rPr>
+      </w:pPr>
+    </w:p>
+    <w:p>
+      <w:pPr>
+        <w:spacing w:after="0" w:line="360" w:lineRule="auto"/>
+        <w:ind w:firstLine="851"/>
+        <w:jc w:val="both"/>
+        <w:rPr>
+          <w:rFonts w:cs="Arial"/>
+          <w:szCs w:val="24"/>
+        </w:rPr>
+      </w:pPr>
+      <w:r>
+        <w:rPr>
+          <w:rFonts w:cs="Arial"/>
+          <w:szCs w:val="24"/>
+        </w:rPr>
+        <w:t>O HTML (</w:t>
+      </w:r>
+      <w:proofErr w:type="spellStart"/>
+      <w:r>
+        <w:rPr>
+          <w:rFonts w:cs="Arial"/>
+          <w:i/>
+          <w:iCs/>
+          <w:szCs w:val="24"/>
+        </w:rPr>
+        <w:t>HyperText</w:t>
+      </w:r>
+      <w:proofErr w:type="spellEnd"/>
+      <w:r>
+        <w:rPr>
+          <w:rFonts w:cs="Arial"/>
+          <w:i/>
+          <w:iCs/>
+          <w:szCs w:val="24"/>
+        </w:rPr>
+        <w:t xml:space="preserve"> Markup </w:t>
+      </w:r>
+      <w:proofErr w:type="spellStart"/>
+      <w:r>
+        <w:rPr>
+          <w:rFonts w:cs="Arial"/>
+          <w:i/>
+          <w:iCs/>
+          <w:szCs w:val="24"/>
+        </w:rPr>
+        <w:t>Language</w:t>
+      </w:r>
+      <w:proofErr w:type="spellEnd"/>
+      <w:r>
+        <w:rPr>
+          <w:rFonts w:cs="Arial"/>
+          <w:szCs w:val="24"/>
+        </w:rPr>
+        <w:t xml:space="preserve">) é uma linguagem de marcação usada para criar páginas da web. De acordo com </w:t>
+      </w:r>
+      <w:proofErr w:type="spellStart"/>
+      <w:r>
+        <w:rPr>
+          <w:rFonts w:cs="Arial"/>
+          <w:szCs w:val="24"/>
+        </w:rPr>
+        <w:t>Duckett</w:t>
+      </w:r>
+      <w:proofErr w:type="spellEnd"/>
+      <w:r>
+        <w:rPr>
+          <w:rFonts w:cs="Arial"/>
+          <w:szCs w:val="24"/>
+        </w:rPr>
+        <w:t xml:space="preserve"> (2011)</w:t>
+      </w:r>
+      <w:r>
+        <w:rPr>
+          <w:rFonts w:cs="Arial"/>
+          <w:szCs w:val="24"/>
+        </w:rPr>
+        <w:t xml:space="preserve">, o HTML é a base da web. O HTML foi criado em 1990 por Tim Berners-Lee, que queria uma maneira simples de compartilhar informações entre cientistas de diferentes universidades. A primeira versão do HTML era simples, consistindo apenas de algumas </w:t>
+      </w:r>
+      <w:proofErr w:type="spellStart"/>
+      <w:r>
+        <w:rPr>
+          <w:rFonts w:cs="Arial"/>
+          <w:i/>
+          <w:iCs/>
+          <w:szCs w:val="24"/>
+        </w:rPr>
+        <w:t>tags</w:t>
+      </w:r>
+      <w:proofErr w:type="spellEnd"/>
+      <w:r>
+        <w:rPr>
+          <w:rFonts w:cs="Arial"/>
+          <w:szCs w:val="24"/>
+        </w:rPr>
+        <w:t xml:space="preserve"> básicas, como &lt;p&gt; para parágrafos e &lt;h1&gt; para títulos.</w:t>
+      </w:r>
+    </w:p>
+    <w:p>
+      <w:pPr>
+        <w:spacing w:after="0" w:line="360" w:lineRule="auto"/>
+        <w:ind w:firstLine="851"/>
+        <w:jc w:val="both"/>
+        <w:rPr>
+          <w:rFonts w:cs="Arial"/>
+          <w:szCs w:val="24"/>
+        </w:rPr>
+      </w:pPr>
+    </w:p>
+    <w:p>
+      <w:pPr>
+        <w:spacing w:after="0" w:line="360" w:lineRule="auto"/>
+        <w:ind w:firstLine="851"/>
+        <w:jc w:val="both"/>
+        <w:rPr>
+          <w:rFonts w:cs="Arial"/>
+          <w:szCs w:val="24"/>
+        </w:rPr>
+      </w:pPr>
+      <w:r>
+        <w:rPr>
+          <w:rFonts w:cs="Arial"/>
+          <w:szCs w:val="24"/>
+        </w:rPr>
+        <w:t>Ao longo dos anos, o HTML evoluiu para atender às necessidades dos desenvolvedores e usuários da web. De acordo com Keith</w:t>
+      </w:r>
+      <w:r>
+        <w:rPr>
+          <w:rFonts w:cs="Arial"/>
+          <w:szCs w:val="24"/>
+        </w:rPr>
+        <w:t xml:space="preserve"> (2010)</w:t>
+      </w:r>
+      <w:r>
+        <w:rPr>
+          <w:rFonts w:cs="Arial"/>
+          <w:szCs w:val="24"/>
+        </w:rPr>
+        <w:t xml:space="preserve">, o HTML5 é uma grande atualização para a web, permitindo que os desenvolvedores criem aplicativos ricos e interativos com uma estrutura semântica sólida. O HTML5 inclui novas </w:t>
+      </w:r>
+      <w:proofErr w:type="spellStart"/>
+      <w:r>
+        <w:rPr>
+          <w:rFonts w:cs="Arial"/>
+          <w:i/>
+          <w:iCs/>
+          <w:szCs w:val="24"/>
+        </w:rPr>
+        <w:t>tags</w:t>
+      </w:r>
+      <w:proofErr w:type="spellEnd"/>
+      <w:r>
+        <w:rPr>
+          <w:rFonts w:cs="Arial"/>
+          <w:szCs w:val="24"/>
+        </w:rPr>
+        <w:t xml:space="preserve"> para áudio, vídeo e gráficos vetoriais, tornando mais fácil para os desenvolvedores criar sites ricos em mídia e interativos. O HTML5 também oferece melhorias em semântica e acessibilidade, tornando a web mais acessível para todos os usuários.</w:t>
+      </w:r>
+    </w:p>
+    <w:p>
+      <w:pPr>
+        <w:spacing w:after="0" w:line="360" w:lineRule="auto"/>
+        <w:ind w:firstLine="851"/>
+        <w:jc w:val="both"/>
+        <w:rPr>
+          <w:rFonts w:cs="Arial"/>
+          <w:szCs w:val="24"/>
+        </w:rPr>
+      </w:pPr>
+    </w:p>
+    <w:p>
+      <w:pPr>
+        <w:spacing w:after="0" w:line="360" w:lineRule="auto"/>
+        <w:ind w:firstLine="851"/>
+        <w:jc w:val="both"/>
+        <w:rPr>
+          <w:rFonts w:cs="Arial"/>
+          <w:szCs w:val="24"/>
+        </w:rPr>
+      </w:pPr>
+      <w:r>
+        <w:rPr>
+          <w:rFonts w:cs="Arial"/>
+          <w:szCs w:val="24"/>
+        </w:rPr>
+        <w:t xml:space="preserve">O HTML continua a ser uma linguagem fundamental para a criação de páginas da web e continua a evoluir. </w:t>
+      </w:r>
+      <w:r>
+        <w:rPr>
+          <w:rFonts w:cs="Arial"/>
+          <w:szCs w:val="24"/>
+        </w:rPr>
+        <w:t>O</w:t>
+      </w:r>
+      <w:r>
+        <w:rPr>
+          <w:rFonts w:cs="Arial"/>
+          <w:szCs w:val="24"/>
+        </w:rPr>
+        <w:t xml:space="preserve"> HTML é a base de qualquer site moderno. Mesmo com o surgimento de novas tecnologias como </w:t>
+      </w:r>
+      <w:proofErr w:type="spellStart"/>
+      <w:r>
+        <w:rPr>
+          <w:rFonts w:cs="Arial"/>
+          <w:szCs w:val="24"/>
+        </w:rPr>
+        <w:t>JavaScript</w:t>
+      </w:r>
+      <w:proofErr w:type="spellEnd"/>
+      <w:r>
+        <w:rPr>
+          <w:rFonts w:cs="Arial"/>
+          <w:szCs w:val="24"/>
+        </w:rPr>
+        <w:t xml:space="preserve"> e CSS, o HTML continua a ser uma parte fundamental do desenvolvimento </w:t>
+      </w:r>
+      <w:r>
+        <w:rPr>
+          <w:rFonts w:cs="Arial"/>
+          <w:i/>
+          <w:iCs/>
+          <w:szCs w:val="24"/>
+        </w:rPr>
+        <w:t>web</w:t>
+      </w:r>
+      <w:r>
+        <w:rPr>
+          <w:rFonts w:cs="Arial"/>
+          <w:szCs w:val="24"/>
+        </w:rPr>
+        <w:t xml:space="preserve">. Em resumo, o HTML é uma linguagem de marcação fundamental para a criação de páginas da </w:t>
+      </w:r>
+      <w:r>
+        <w:rPr>
+          <w:rFonts w:cs="Arial"/>
+          <w:i/>
+          <w:iCs/>
+          <w:szCs w:val="24"/>
+        </w:rPr>
+        <w:t>web</w:t>
+      </w:r>
+      <w:r>
+        <w:rPr>
+          <w:rFonts w:cs="Arial"/>
+          <w:szCs w:val="24"/>
+        </w:rPr>
+        <w:t xml:space="preserve"> e evoluiu ao </w:t>
+      </w:r>
+      <w:r>
+        <w:rPr>
+          <w:rFonts w:cs="Arial"/>
+          <w:szCs w:val="24"/>
+        </w:rPr>
+        <w:lastRenderedPageBreak/>
+        <w:t>longo dos anos para atender às necessidades dos desenvolvedores e usuários da web. O HTML5 é a versão mais recente do HTML e continua a ser uma parte importante do desenvolvimento web moderno.</w:t>
+      </w:r>
+    </w:p>
+    <w:p>
+      <w:pPr>
+        <w:spacing w:after="0" w:line="360" w:lineRule="auto"/>
+        <w:ind w:firstLine="851"/>
+        <w:jc w:val="both"/>
+        <w:rPr>
+          <w:rFonts w:cs="Arial"/>
+          <w:szCs w:val="24"/>
+        </w:rPr>
+      </w:pPr>
+    </w:p>
+    <w:p>
+      <w:pPr>
+        <w:pStyle w:val="Ttulo3"/>
+        <w:spacing w:before="0" w:after="0" w:line="360" w:lineRule="auto"/>
         <w:rPr>
           <w:rFonts w:ascii="Arial" w:hAnsi="Arial" w:cs="Arial"/>
           <w:b w:val="0"/>
@@ -29083,8 +29187,8 @@
           <w:sz w:val="24"/>
           <w:szCs w:val="24"/>
         </w:rPr>
-        <w:t xml:space="preserve"> </w:t>
-      </w:r>
+      </w:pPr>
+      <w:bookmarkStart w:id="19" w:name="_Toc129114921"/>
       <w:r>
         <w:rPr>
           <w:rFonts w:ascii="Arial" w:hAnsi="Arial" w:cs="Arial"/>
@@ -29093,293 +29197,9 @@
           <w:sz w:val="24"/>
           <w:szCs w:val="24"/>
         </w:rPr>
-        <w:t>HTML</w:t>
-      </w:r>
-      <w:bookmarkEnd w:id="18"/>
-    </w:p>
-    <w:p>
-      <w:pPr>
-        <w:spacing w:after="0" w:line="360" w:lineRule="auto"/>
-        <w:ind w:firstLine="851"/>
-        <w:jc w:val="both"/>
-        <w:rPr>
-          <w:rFonts w:cs="Arial"/>
-          <w:szCs w:val="24"/>
-        </w:rPr>
-      </w:pPr>
-    </w:p>
-    <w:p>
-      <w:pPr>
-        <w:spacing w:after="0" w:line="360" w:lineRule="auto"/>
-        <w:ind w:firstLine="851"/>
-        <w:jc w:val="both"/>
-        <w:rPr>
-          <w:rFonts w:cs="Arial"/>
-          <w:szCs w:val="24"/>
-        </w:rPr>
-      </w:pPr>
-      <w:r>
-        <w:rPr>
-          <w:rFonts w:cs="Arial"/>
-          <w:szCs w:val="24"/>
-        </w:rPr>
-        <w:t>O HTML (</w:t>
-      </w:r>
-      <w:proofErr w:type="spellStart"/>
-      <w:r>
-        <w:rPr>
-          <w:rFonts w:cs="Arial"/>
-          <w:i/>
-          <w:iCs/>
-          <w:szCs w:val="24"/>
-        </w:rPr>
-        <w:t>HyperText</w:t>
-      </w:r>
-      <w:proofErr w:type="spellEnd"/>
-      <w:r>
-        <w:rPr>
-          <w:rFonts w:cs="Arial"/>
-          <w:i/>
-          <w:iCs/>
-          <w:szCs w:val="24"/>
-        </w:rPr>
-        <w:t xml:space="preserve"> Markup </w:t>
-      </w:r>
-      <w:proofErr w:type="spellStart"/>
-      <w:r>
-        <w:rPr>
-          <w:rFonts w:cs="Arial"/>
-          <w:i/>
-          <w:iCs/>
-          <w:szCs w:val="24"/>
-        </w:rPr>
-        <w:t>Language</w:t>
-      </w:r>
-      <w:proofErr w:type="spellEnd"/>
-      <w:r>
-        <w:rPr>
-          <w:rFonts w:cs="Arial"/>
-          <w:szCs w:val="24"/>
-        </w:rPr>
-        <w:t xml:space="preserve">) é uma linguagem de marcação usada para criar páginas da web. De acordo com </w:t>
-      </w:r>
-      <w:proofErr w:type="spellStart"/>
-      <w:r>
-        <w:rPr>
-          <w:rFonts w:cs="Arial"/>
-          <w:szCs w:val="24"/>
-        </w:rPr>
-        <w:t>Duckett</w:t>
-      </w:r>
-      <w:proofErr w:type="spellEnd"/>
-      <w:r>
-        <w:rPr>
-          <w:rFonts w:cs="Arial"/>
-          <w:szCs w:val="24"/>
-        </w:rPr>
-        <w:t xml:space="preserve"> (2011)</w:t>
-      </w:r>
-      <w:r>
-        <w:rPr>
-          <w:rFonts w:cs="Arial"/>
-          <w:szCs w:val="24"/>
-        </w:rPr>
-        <w:t xml:space="preserve">, o HTML é a base da web. O HTML foi criado em 1990 por Tim Berners-Lee, que queria uma maneira simples de compartilhar informações entre cientistas de diferentes universidades. A primeira versão do HTML era simples, consistindo apenas de algumas </w:t>
-      </w:r>
-      <w:proofErr w:type="spellStart"/>
-      <w:r>
-        <w:rPr>
-          <w:rFonts w:cs="Arial"/>
-          <w:i/>
-          <w:iCs/>
-          <w:szCs w:val="24"/>
-        </w:rPr>
-        <w:t>tags</w:t>
-      </w:r>
-      <w:proofErr w:type="spellEnd"/>
-      <w:r>
-        <w:rPr>
-          <w:rFonts w:cs="Arial"/>
-          <w:szCs w:val="24"/>
-        </w:rPr>
-        <w:t xml:space="preserve"> básicas, como &lt;p&gt; para parágrafos e &lt;h1&gt; para títulos.</w:t>
-      </w:r>
-    </w:p>
-    <w:p>
-      <w:pPr>
-        <w:spacing w:after="0" w:line="360" w:lineRule="auto"/>
-        <w:ind w:firstLine="851"/>
-        <w:jc w:val="both"/>
-        <w:rPr>
-          <w:rFonts w:cs="Arial"/>
-          <w:szCs w:val="24"/>
-        </w:rPr>
-      </w:pPr>
-    </w:p>
-    <w:p>
-      <w:pPr>
-        <w:spacing w:after="0" w:line="360" w:lineRule="auto"/>
-        <w:ind w:firstLine="851"/>
-        <w:jc w:val="both"/>
-        <w:rPr>
-          <w:rFonts w:cs="Arial"/>
-          <w:szCs w:val="24"/>
-        </w:rPr>
-      </w:pPr>
-      <w:r>
-        <w:rPr>
-          <w:rFonts w:cs="Arial"/>
-          <w:szCs w:val="24"/>
-        </w:rPr>
-        <w:t>Ao longo dos anos, o HTML evoluiu para atender às necessidades dos desenvolvedores e usuários da web. De acordo com Keith</w:t>
-      </w:r>
-      <w:r>
-        <w:rPr>
-          <w:rFonts w:cs="Arial"/>
-          <w:szCs w:val="24"/>
-        </w:rPr>
-        <w:t xml:space="preserve"> (2010)</w:t>
-      </w:r>
-      <w:r>
-        <w:rPr>
-          <w:rFonts w:cs="Arial"/>
-          <w:szCs w:val="24"/>
-        </w:rPr>
-        <w:t xml:space="preserve">, o HTML5 é uma grande atualização para a web, permitindo que os desenvolvedores criem aplicativos ricos e interativos com uma estrutura semântica sólida. O HTML5 inclui novas </w:t>
-      </w:r>
-      <w:proofErr w:type="spellStart"/>
-      <w:r>
-        <w:rPr>
-          <w:rFonts w:cs="Arial"/>
-          <w:i/>
-          <w:iCs/>
-          <w:szCs w:val="24"/>
-        </w:rPr>
-        <w:t>tags</w:t>
-      </w:r>
-      <w:proofErr w:type="spellEnd"/>
-      <w:r>
-        <w:rPr>
-          <w:rFonts w:cs="Arial"/>
-          <w:szCs w:val="24"/>
-        </w:rPr>
-        <w:t xml:space="preserve"> para áudio, vídeo e gráficos vetoriais, tornando mais fácil para os desenvolvedores criar sites ricos em mídia e interativos. O HTML5 também oferece melhorias em semântica e acessibilidade, tornando a web mais acessível para todos os usuários.</w:t>
-      </w:r>
-    </w:p>
-    <w:p>
-      <w:pPr>
-        <w:spacing w:after="0" w:line="360" w:lineRule="auto"/>
-        <w:ind w:firstLine="851"/>
-        <w:jc w:val="both"/>
-        <w:rPr>
-          <w:rFonts w:cs="Arial"/>
-          <w:szCs w:val="24"/>
-        </w:rPr>
-      </w:pPr>
-    </w:p>
-    <w:p>
-      <w:pPr>
-        <w:spacing w:after="0" w:line="360" w:lineRule="auto"/>
-        <w:ind w:firstLine="851"/>
-        <w:jc w:val="both"/>
-        <w:rPr>
-          <w:rFonts w:cs="Arial"/>
-          <w:szCs w:val="24"/>
-        </w:rPr>
-      </w:pPr>
-      <w:r>
-        <w:rPr>
-          <w:rFonts w:cs="Arial"/>
-          <w:szCs w:val="24"/>
-        </w:rPr>
-        <w:t xml:space="preserve">O HTML continua a ser uma linguagem fundamental para a criação de páginas da web e continua a evoluir. </w:t>
-      </w:r>
-      <w:r>
-        <w:rPr>
-          <w:rFonts w:cs="Arial"/>
-          <w:szCs w:val="24"/>
-        </w:rPr>
-        <w:t>O</w:t>
-      </w:r>
-      <w:r>
-        <w:rPr>
-          <w:rFonts w:cs="Arial"/>
-          <w:szCs w:val="24"/>
-        </w:rPr>
-        <w:t xml:space="preserve"> HTML é a base de qualquer site moderno. Mesmo com o surgimento de novas tecnologias como </w:t>
-      </w:r>
-      <w:proofErr w:type="spellStart"/>
-      <w:r>
-        <w:rPr>
-          <w:rFonts w:cs="Arial"/>
-          <w:szCs w:val="24"/>
-        </w:rPr>
-        <w:t>JavaScript</w:t>
-      </w:r>
-      <w:proofErr w:type="spellEnd"/>
-      <w:r>
-        <w:rPr>
-          <w:rFonts w:cs="Arial"/>
-          <w:szCs w:val="24"/>
-        </w:rPr>
-        <w:t xml:space="preserve"> e CSS, o HTML continua a ser uma parte fundamental do desenvolvimento </w:t>
-      </w:r>
-      <w:r>
-        <w:rPr>
-          <w:rFonts w:cs="Arial"/>
-          <w:i/>
-          <w:iCs/>
-          <w:szCs w:val="24"/>
-        </w:rPr>
-        <w:t>web</w:t>
-      </w:r>
-      <w:r>
-        <w:rPr>
-          <w:rFonts w:cs="Arial"/>
-          <w:szCs w:val="24"/>
-        </w:rPr>
-        <w:t xml:space="preserve">. Em resumo, o HTML é uma linguagem de marcação fundamental para a criação de páginas da </w:t>
-      </w:r>
-      <w:r>
-        <w:rPr>
-          <w:rFonts w:cs="Arial"/>
-          <w:i/>
-          <w:iCs/>
-          <w:szCs w:val="24"/>
-        </w:rPr>
-        <w:t>web</w:t>
-      </w:r>
-      <w:r>
-        <w:rPr>
-          <w:rFonts w:cs="Arial"/>
-          <w:szCs w:val="24"/>
-        </w:rPr>
-        <w:t xml:space="preserve"> e evoluiu ao </w:t>
-      </w:r>
-      <w:r>
-        <w:rPr>
-          <w:rFonts w:cs="Arial"/>
-          <w:szCs w:val="24"/>
-        </w:rPr>
-        <w:lastRenderedPageBreak/>
-        <w:t>longo dos anos para atender às necessidades dos desenvolvedores e usuários da web. O HTML5 é a versão mais recente do HTML e continua a ser uma parte importante do desenvolvimento web moderno.</w:t>
-      </w:r>
-    </w:p>
-    <w:p>
-      <w:pPr>
-        <w:spacing w:after="0" w:line="360" w:lineRule="auto"/>
-        <w:ind w:firstLine="851"/>
-        <w:jc w:val="both"/>
-        <w:rPr>
-          <w:rFonts w:cs="Arial"/>
-          <w:szCs w:val="24"/>
-        </w:rPr>
-      </w:pPr>
-    </w:p>
-    <w:p>
-      <w:pPr>
-        <w:pStyle w:val="Ttulo3"/>
-        <w:spacing w:before="0" w:after="0" w:line="360" w:lineRule="auto"/>
+        <w:t>2.3.</w:t>
+      </w:r>
+      <w:r>
         <w:rPr>
           <w:rFonts w:ascii="Arial" w:hAnsi="Arial" w:cs="Arial"/>
           <w:b w:val="0"/>
@@ -29387,8 +29207,8 @@
           <w:sz w:val="24"/>
           <w:szCs w:val="24"/>
         </w:rPr>
-      </w:pPr>
-      <w:bookmarkStart w:id="19" w:name="_Toc129114921"/>
+        <w:t>4</w:t>
+      </w:r>
       <w:r>
         <w:rPr>
           <w:rFonts w:ascii="Arial" w:hAnsi="Arial" w:cs="Arial"/>
@@ -29397,7 +29217,7 @@
           <w:sz w:val="24"/>
           <w:szCs w:val="24"/>
         </w:rPr>
-        <w:t>2.3.</w:t>
+        <w:t xml:space="preserve"> </w:t>
       </w:r>
       <w:r>
         <w:rPr>
@@ -29407,26 +29227,6 @@
           <w:sz w:val="24"/>
           <w:szCs w:val="24"/>
         </w:rPr>
-        <w:t>4</w:t>
-      </w:r>
-      <w:r>
-        <w:rPr>
-          <w:rFonts w:ascii="Arial" w:hAnsi="Arial" w:cs="Arial"/>
-          <w:b w:val="0"/>
-          <w:bCs w:val="0"/>
-          <w:sz w:val="24"/>
-          <w:szCs w:val="24"/>
-        </w:rPr>
-        <w:t xml:space="preserve"> </w:t>
-      </w:r>
-      <w:r>
-        <w:rPr>
-          <w:rFonts w:ascii="Arial" w:hAnsi="Arial" w:cs="Arial"/>
-          <w:b w:val="0"/>
-          <w:bCs w:val="0"/>
-          <w:sz w:val="24"/>
-          <w:szCs w:val="24"/>
-        </w:rPr>
         <w:t>CSS</w:t>
       </w:r>
       <w:bookmarkEnd w:id="19"/>
@@ -29716,14 +29516,7 @@
           <w:rFonts w:cs="Arial"/>
           <w:sz w:val="20"/>
         </w:rPr>
-        <w:t>“O</w:t>
-      </w:r>
-      <w:r>
-        <w:rPr>
-          <w:rFonts w:cs="Arial"/>
-          <w:sz w:val="20"/>
-        </w:rPr>
-        <w:t xml:space="preserve"> CSS permite que os </w:t>
+        <w:t xml:space="preserve">“O CSS permite que os </w:t>
       </w:r>
       <w:r>
         <w:rPr>
@@ -29755,14 +29548,7 @@
           <w:rFonts w:cs="Arial"/>
           <w:sz w:val="20"/>
         </w:rPr>
-        <w:t xml:space="preserve"> atualizem a aparência do site sem precisar alterar o conteúdo.</w:t>
-      </w:r>
-      <w:r>
-        <w:rPr>
-          <w:rFonts w:cs="Arial"/>
-          <w:sz w:val="20"/>
-        </w:rPr>
-        <w:t>”</w:t>
+        <w:t xml:space="preserve"> atualizem a aparência do site sem precisar alterar o conteúdo.”</w:t>
       </w:r>
     </w:p>
     <w:p>
@@ -30608,21 +30394,7 @@
           <w:rFonts w:cs="Arial"/>
           <w:szCs w:val="24"/>
         </w:rPr>
-        <w:t xml:space="preserve">A </w:t>
-      </w:r>
-      <w:r>
-        <w:rPr>
-          <w:rFonts w:cs="Arial"/>
-          <w:szCs w:val="24"/>
-        </w:rPr>
-        <w:t>micro pigmentação</w:t>
-      </w:r>
-      <w:r>
-        <w:rPr>
-          <w:rFonts w:cs="Arial"/>
-          <w:szCs w:val="24"/>
-        </w:rPr>
-        <w:t xml:space="preserve"> é uma técnica estética que vem ganhando popularidade nos últimos anos, especialmente entre as mulheres. Trata-se de um processo que utiliza pigmentos para criar desenhos e traços semipermanentes na pele, seja para realçar sobrancelhas, definir contornos de lábios ou até mesmo reconstruir aréolas mamárias.</w:t>
+        <w:t>A micro pigmentação é uma técnica estética que vem ganhando popularidade nos últimos anos, especialmente entre as mulheres. Trata-se de um processo que utiliza pigmentos para criar desenhos e traços semipermanentes na pele, seja para realçar sobrancelhas, definir contornos de lábios ou até mesmo reconstruir aréolas mamárias.</w:t>
       </w:r>
     </w:p>
     <w:p>
@@ -30640,21 +30412,7 @@
           <w:rFonts w:cs="Arial"/>
           <w:szCs w:val="24"/>
         </w:rPr>
-        <w:t xml:space="preserve">Nesse contexto, o nicho de mercado de uma empresa de estética especializada em </w:t>
-      </w:r>
-      <w:r>
-        <w:rPr>
-          <w:rFonts w:cs="Arial"/>
-          <w:szCs w:val="24"/>
-        </w:rPr>
-        <w:t>micro pigmentação</w:t>
-      </w:r>
-      <w:r>
-        <w:rPr>
-          <w:rFonts w:cs="Arial"/>
-          <w:szCs w:val="24"/>
-        </w:rPr>
-        <w:t xml:space="preserve"> é bastante promissor. Isso porque, além da crescente demanda por esses serviços, existe uma carência de profissionais qualificados para realizar a técnica de forma segura e eficiente.</w:t>
+        <w:t>Nesse contexto, o nicho de mercado de uma empresa de estética especializada em micro pigmentação é bastante promissor. Isso porque, além da crescente demanda por esses serviços, existe uma carência de profissionais qualificados para realizar a técnica de forma segura e eficiente.</w:t>
       </w:r>
     </w:p>
     <w:p>
@@ -30672,21 +30430,7 @@
           <w:rFonts w:cs="Arial"/>
           <w:szCs w:val="24"/>
         </w:rPr>
-        <w:t xml:space="preserve">Uma empresa que se propõe a oferecer serviços de </w:t>
-      </w:r>
-      <w:r>
-        <w:rPr>
-          <w:rFonts w:cs="Arial"/>
-          <w:szCs w:val="24"/>
-        </w:rPr>
-        <w:t>micro pigmentação</w:t>
-      </w:r>
-      <w:r>
-        <w:rPr>
-          <w:rFonts w:cs="Arial"/>
-          <w:szCs w:val="24"/>
-        </w:rPr>
-        <w:t xml:space="preserve"> precisa investir em tecnologia e capacitação de seus profissionais para se destacar no mercado. É importante que os pigmentos utilizados sejam de qualidade, com alta durabilidade e que não apresentem riscos à saúde da cliente.</w:t>
+        <w:t>Uma empresa que se propõe a oferecer serviços de micro pigmentação precisa investir em tecnologia e capacitação de seus profissionais para se destacar no mercado. É importante que os pigmentos utilizados sejam de qualidade, com alta durabilidade e que não apresentem riscos à saúde da cliente.</w:t>
       </w:r>
     </w:p>
     <w:p>
@@ -30776,7 +30520,7 @@
     </w:p>
     <w:p>
       <w:pPr>
-        <w:spacing w:after="0" w:line="360" w:lineRule="auto"/>
+        <w:spacing w:before="120" w:after="0" w:line="360" w:lineRule="auto"/>
         <w:ind w:firstLine="851"/>
         <w:jc w:val="both"/>
         <w:rPr>
@@ -30808,7 +30552,7 @@
     </w:p>
     <w:p>
       <w:pPr>
-        <w:spacing w:after="0" w:line="360" w:lineRule="auto"/>
+        <w:spacing w:before="120" w:after="0" w:line="360" w:lineRule="auto"/>
         <w:ind w:firstLine="851"/>
         <w:jc w:val="both"/>
         <w:rPr>
@@ -30828,21 +30572,7 @@
           <w:rFonts w:cs="Arial"/>
           <w:szCs w:val="24"/>
         </w:rPr>
-        <w:t>que atenda todas as necessidades de uma clínica estética moderna.</w:t>
-      </w:r>
-      <w:r>
-        <w:rPr>
-          <w:rFonts w:cs="Arial"/>
-          <w:szCs w:val="24"/>
-        </w:rPr>
-        <w:t xml:space="preserve"> </w:t>
-      </w:r>
-      <w:r>
-        <w:rPr>
-          <w:rFonts w:cs="Arial"/>
-          <w:szCs w:val="24"/>
-        </w:rPr>
-        <w:t>Com essas soluções em prática, a clínica estética pode aumentar sua eficiência e melhorar a satisfação do cliente.</w:t>
+        <w:t>que atenda todas as necessidades de uma clínica estética moderna. Com essas soluções em prática, a clínica estética pode aumentar sua eficiência e melhorar a satisfação do cliente.</w:t>
       </w:r>
     </w:p>
     <w:p>
@@ -30893,6 +30623,80 @@
     </w:p>
     <w:p>
       <w:pPr>
+        <w:spacing w:before="120" w:after="0" w:line="360" w:lineRule="auto"/>
+        <w:ind w:firstLine="851"/>
+        <w:jc w:val="both"/>
+        <w:rPr>
+          <w:rFonts w:cs="Arial"/>
+          <w:szCs w:val="24"/>
+        </w:rPr>
+      </w:pPr>
+      <w:r>
+        <w:rPr>
+          <w:rFonts w:cs="Arial"/>
+          <w:szCs w:val="24"/>
+        </w:rPr>
+        <w:t>A análise de requisitos é uma etapa crítica no processo de desenvolvimento de software. Ela envolve a identificação, documentação e validação das necessidades e expectativas dos usuários e stakeholders do sistema a ser desenvolvido. Isso inclui a definição das funcionalidades do sistema, bem como as restrições técnicas, interfaces com outros sistemas e requisitos não-funcionais, como desempenho, segurança e usabilidade.</w:t>
+      </w:r>
+    </w:p>
+    <w:p>
+      <w:pPr>
+        <w:spacing w:before="120" w:after="0" w:line="360" w:lineRule="auto"/>
+        <w:ind w:firstLine="851"/>
+        <w:rPr>
+          <w:rFonts w:cs="Arial"/>
+          <w:szCs w:val="24"/>
+        </w:rPr>
+      </w:pPr>
+      <w:r>
+        <w:rPr>
+          <w:rFonts w:cs="Arial"/>
+          <w:szCs w:val="24"/>
+        </w:rPr>
+        <w:t>De acordo com Pressman (2016, p. 115)</w:t>
+      </w:r>
+      <w:r>
+        <w:rPr>
+          <w:rFonts w:cs="Arial"/>
+          <w:szCs w:val="24"/>
+        </w:rPr>
+        <w:t>:</w:t>
+      </w:r>
+    </w:p>
+    <w:p>
+      <w:pPr>
+        <w:spacing w:before="120" w:after="0" w:line="240" w:lineRule="auto"/>
+        <w:ind w:left="2268"/>
+        <w:jc w:val="both"/>
+        <w:rPr>
+          <w:rFonts w:cs="Arial"/>
+          <w:sz w:val="20"/>
+        </w:rPr>
+      </w:pPr>
+      <w:r>
+        <w:rPr>
+          <w:rFonts w:cs="Arial"/>
+          <w:sz w:val="20"/>
+        </w:rPr>
+        <w:t>“A</w:t>
+      </w:r>
+      <w:r>
+        <w:rPr>
+          <w:rFonts w:cs="Arial"/>
+          <w:sz w:val="20"/>
+        </w:rPr>
+        <w:t xml:space="preserve"> análise de requisitos envolve a coleta de informações sobre o sistema a ser desenvolvido, incluindo as funcionalidades esperadas, restrições técnicas, interfaces com outros sistemas, entre outros aspectos relevantes. Essas informações são documentadas em um conjunto de requisitos, que servem como base para o projeto e implementação do sistema.</w:t>
+      </w:r>
+      <w:r>
+        <w:rPr>
+          <w:rFonts w:cs="Arial"/>
+          <w:sz w:val="20"/>
+        </w:rPr>
+        <w:t>”</w:t>
+      </w:r>
+    </w:p>
+    <w:p>
+      <w:pPr>
         <w:spacing w:after="0" w:line="360" w:lineRule="auto"/>
         <w:ind w:firstLine="851"/>
         <w:jc w:val="both"/>
@@ -30901,17 +30705,145 @@
           <w:szCs w:val="24"/>
         </w:rPr>
       </w:pPr>
-      <w:r>
-        <w:rPr>
-          <w:rFonts w:cs="Arial"/>
-          <w:szCs w:val="24"/>
-        </w:rPr>
-        <w:t>Inserir texto com fonte Arial 12 com espaçamento entre linha de 1,5 cm e alinhamento justificado.</w:t>
+    </w:p>
+    <w:p>
+      <w:pPr>
+        <w:spacing w:before="120" w:after="0" w:line="360" w:lineRule="auto"/>
+        <w:ind w:firstLine="851"/>
+        <w:jc w:val="both"/>
+        <w:rPr>
+          <w:rFonts w:cs="Arial"/>
+          <w:szCs w:val="24"/>
+        </w:rPr>
+      </w:pPr>
+      <w:r>
+        <w:rPr>
+          <w:rFonts w:cs="Arial"/>
+          <w:szCs w:val="24"/>
+        </w:rPr>
+        <w:t>Com o intuito de garantir a integridade dos dados levantados</w:t>
+      </w:r>
+      <w:r>
+        <w:rPr>
+          <w:rFonts w:cs="Arial"/>
+          <w:szCs w:val="24"/>
+        </w:rPr>
+        <w:t>, são utilizadas técnicas como entrevistas, observação do ambiente de trabalho</w:t>
+      </w:r>
+      <w:r>
+        <w:rPr>
+          <w:rFonts w:cs="Arial"/>
+          <w:szCs w:val="24"/>
+        </w:rPr>
+        <w:t>, entre outras</w:t>
+      </w:r>
+      <w:r>
+        <w:rPr>
+          <w:rFonts w:cs="Arial"/>
+          <w:szCs w:val="24"/>
+        </w:rPr>
+        <w:t>. A análise de requisitos é um processo iterativo e contínuo, que pode ser ajustado ao longo do desenvolvimento do sistema à medida que novas informações são obtidas e novas necessidades surgem.</w:t>
+      </w:r>
+    </w:p>
+    <w:p>
+      <w:pPr>
+        <w:spacing w:before="120" w:after="0" w:line="360" w:lineRule="auto"/>
+        <w:ind w:firstLine="851"/>
+        <w:jc w:val="both"/>
+        <w:rPr>
+          <w:rFonts w:cs="Arial"/>
+          <w:szCs w:val="24"/>
+        </w:rPr>
+      </w:pPr>
+      <w:r>
+        <w:rPr>
+          <w:rFonts w:cs="Arial"/>
+          <w:szCs w:val="24"/>
+        </w:rPr>
+        <w:t xml:space="preserve">Conforme descreve </w:t>
+      </w:r>
+      <w:r>
+        <w:rPr>
+          <w:rFonts w:cs="Arial"/>
+          <w:szCs w:val="24"/>
+        </w:rPr>
+        <w:t>Pressman</w:t>
+      </w:r>
+      <w:r>
+        <w:rPr>
+          <w:rFonts w:cs="Arial"/>
+          <w:szCs w:val="24"/>
+        </w:rPr>
+        <w:t xml:space="preserve"> (</w:t>
+      </w:r>
+      <w:r>
+        <w:rPr>
+          <w:rFonts w:cs="Arial"/>
+          <w:szCs w:val="24"/>
+        </w:rPr>
+        <w:t>2016, p. 116)</w:t>
+      </w:r>
+      <w:r>
+        <w:rPr>
+          <w:rFonts w:cs="Arial"/>
+          <w:szCs w:val="24"/>
+        </w:rPr>
+        <w:t>:</w:t>
+      </w:r>
+    </w:p>
+    <w:p>
+      <w:pPr>
+        <w:spacing w:before="120" w:after="0" w:line="240" w:lineRule="auto"/>
+        <w:ind w:left="2268"/>
+        <w:jc w:val="both"/>
+        <w:rPr>
+          <w:rFonts w:cs="Arial"/>
+          <w:sz w:val="20"/>
+        </w:rPr>
+      </w:pPr>
+      <w:r>
+        <w:rPr>
+          <w:rFonts w:cs="Arial"/>
+          <w:sz w:val="20"/>
+        </w:rPr>
+        <w:t>“Para garantir a qualidade e precisão dos requisitos levantados, é comum utilizar técnicas como entrevistas com usuários e stakeholders, observação do ambiente de trabalho, questionários e prototipação.”</w:t>
       </w:r>
     </w:p>
     <w:p>
       <w:pPr>
         <w:spacing w:after="0" w:line="360" w:lineRule="auto"/>
+        <w:ind w:firstLine="851"/>
+        <w:jc w:val="both"/>
+        <w:rPr>
+          <w:rFonts w:cs="Arial"/>
+          <w:szCs w:val="24"/>
+        </w:rPr>
+      </w:pPr>
+    </w:p>
+    <w:p>
+      <w:pPr>
+        <w:spacing w:before="120" w:after="0" w:line="360" w:lineRule="auto"/>
+        <w:ind w:firstLine="851"/>
+        <w:jc w:val="both"/>
+        <w:rPr>
+          <w:rFonts w:cs="Arial"/>
+          <w:szCs w:val="24"/>
+        </w:rPr>
+      </w:pPr>
+      <w:r>
+        <w:rPr>
+          <w:rFonts w:cs="Arial"/>
+          <w:szCs w:val="24"/>
+        </w:rPr>
+        <w:lastRenderedPageBreak/>
+        <w:t>Uma análise de requisitos efetiva pode melhorar significativamente o sucesso do projeto de software, garantindo que o sistema atenda às necessidades e expectativas dos usuários e stakeholders, bem como as restrições técnicas e requisitos não-funcionais. Além disso, ela pode reduzir custos e tempo de desenvolvimento, evitando retrabalhos e mudanças significativas no sistema durante as fases posteriores do desenvolvimento.</w:t>
+      </w:r>
+    </w:p>
+    <w:p>
+      <w:pPr>
+        <w:spacing w:after="0" w:line="360" w:lineRule="auto"/>
+        <w:ind w:firstLine="851"/>
+        <w:jc w:val="both"/>
         <w:rPr>
           <w:rFonts w:cs="Arial"/>
           <w:szCs w:val="24"/>
@@ -30943,6 +30875,8 @@
     <w:p>
       <w:pPr>
         <w:spacing w:after="0" w:line="360" w:lineRule="auto"/>
+        <w:ind w:firstLine="851"/>
+        <w:jc w:val="both"/>
         <w:rPr>
           <w:rFonts w:cs="Arial"/>
           <w:szCs w:val="24"/>
@@ -30970,6 +30904,8 @@
     <w:p>
       <w:pPr>
         <w:spacing w:after="0" w:line="360" w:lineRule="auto"/>
+        <w:ind w:firstLine="851"/>
+        <w:jc w:val="both"/>
         <w:rPr>
           <w:rFonts w:cs="Arial"/>
           <w:szCs w:val="24"/>
@@ -31017,6 +30953,8 @@
     <w:p>
       <w:pPr>
         <w:spacing w:after="0" w:line="360" w:lineRule="auto"/>
+        <w:ind w:firstLine="851"/>
+        <w:jc w:val="both"/>
         <w:rPr>
           <w:rFonts w:cs="Arial"/>
           <w:szCs w:val="24"/>
@@ -31088,6 +31026,1328 @@
     </w:p>
     <w:p>
       <w:pPr>
+        <w:spacing w:line="360" w:lineRule="auto"/>
+        <w:ind w:firstLine="708"/>
+        <w:jc w:val="both"/>
+        <w:rPr>
+          <w:rFonts w:cs="Arial"/>
+          <w:szCs w:val="24"/>
+        </w:rPr>
+      </w:pPr>
+    </w:p>
+    <w:p>
+      <w:pPr>
+        <w:spacing w:line="360" w:lineRule="auto"/>
+        <w:ind w:firstLine="708"/>
+        <w:jc w:val="both"/>
+        <w:rPr>
+          <w:rFonts w:cs="Arial"/>
+          <w:szCs w:val="24"/>
+        </w:rPr>
+      </w:pPr>
+      <w:r>
+        <w:rPr>
+          <w:rFonts w:cs="Arial"/>
+          <w:szCs w:val="24"/>
+        </w:rPr>
+        <w:t>Os requisitos funcionais são aqueles que representam funções ou funcionalidades do sistema.</w:t>
+      </w:r>
+    </w:p>
+    <w:p>
+      <w:pPr>
+        <w:spacing w:line="360" w:lineRule="auto"/>
+        <w:ind w:firstLine="708"/>
+        <w:jc w:val="both"/>
+        <w:rPr>
+          <w:rFonts w:cs="Arial"/>
+          <w:szCs w:val="24"/>
+        </w:rPr>
+      </w:pPr>
+    </w:p>
+    <w:p>
+      <w:pPr>
+        <w:pStyle w:val="Legenda"/>
+        <w:keepNext/>
+        <w:jc w:val="center"/>
+        <w:rPr>
+          <w:rFonts w:cs="Arial"/>
+          <w:i/>
+          <w:sz w:val="20"/>
+        </w:rPr>
+      </w:pPr>
+      <w:r>
+        <w:rPr>
+          <w:rFonts w:cs="Arial"/>
+          <w:sz w:val="20"/>
+        </w:rPr>
+        <w:t xml:space="preserve">Tabela </w:t>
+      </w:r>
+      <w:r>
+        <w:rPr>
+          <w:rFonts w:cs="Arial"/>
+          <w:i/>
+          <w:sz w:val="20"/>
+        </w:rPr>
+        <w:fldChar w:fldCharType="begin"/>
+      </w:r>
+      <w:r>
+        <w:rPr>
+          <w:rFonts w:cs="Arial"/>
+          <w:sz w:val="20"/>
+        </w:rPr>
+        <w:instrText xml:space="preserve"> SEQ Tabela \* ARABIC </w:instrText>
+      </w:r>
+      <w:r>
+        <w:rPr>
+          <w:rFonts w:cs="Arial"/>
+          <w:i/>
+          <w:sz w:val="20"/>
+        </w:rPr>
+        <w:fldChar w:fldCharType="separate"/>
+      </w:r>
+      <w:r>
+        <w:rPr>
+          <w:rFonts w:cs="Arial"/>
+          <w:noProof/>
+          <w:sz w:val="20"/>
+        </w:rPr>
+        <w:t>1</w:t>
+      </w:r>
+      <w:r>
+        <w:rPr>
+          <w:rFonts w:cs="Arial"/>
+          <w:i/>
+          <w:sz w:val="20"/>
+        </w:rPr>
+        <w:fldChar w:fldCharType="end"/>
+      </w:r>
+      <w:r>
+        <w:rPr>
+          <w:rFonts w:cs="Arial"/>
+          <w:sz w:val="20"/>
+        </w:rPr>
+        <w:t xml:space="preserve"> - </w:t>
+      </w:r>
+      <w:r>
+        <w:rPr>
+          <w:rFonts w:cs="Arial"/>
+          <w:sz w:val="20"/>
+        </w:rPr>
+        <w:t>R</w:t>
+      </w:r>
+      <w:r>
+        <w:rPr>
+          <w:rFonts w:cs="Arial"/>
+          <w:sz w:val="20"/>
+        </w:rPr>
+        <w:t>equisitos funcionais.</w:t>
+      </w:r>
+    </w:p>
+    <w:tbl>
+      <w:tblPr>
+        <w:tblStyle w:val="Tabelacomgrade"/>
+        <w:tblW w:w="0" w:type="auto"/>
+        <w:tblBorders>
+          <w:top w:val="single" w:sz="4" w:space="0" w:color="000000" w:themeColor="text1"/>
+          <w:left w:val="none" w:sz="0" w:space="0" w:color="auto"/>
+          <w:bottom w:val="single" w:sz="4" w:space="0" w:color="000000" w:themeColor="text1"/>
+          <w:right w:val="none" w:sz="0" w:space="0" w:color="auto"/>
+          <w:insideH w:val="single" w:sz="4" w:space="0" w:color="000000" w:themeColor="text1"/>
+          <w:insideV w:val="single" w:sz="4" w:space="0" w:color="000000" w:themeColor="text1"/>
+        </w:tblBorders>
+        <w:tblLook w:val="04A0" w:firstRow="1" w:lastRow="0" w:firstColumn="1" w:lastColumn="0" w:noHBand="0" w:noVBand="1"/>
+      </w:tblPr>
+      <w:tblGrid>
+        <w:gridCol w:w="817"/>
+        <w:gridCol w:w="2126"/>
+        <w:gridCol w:w="5670"/>
+      </w:tblGrid>
+      <w:tr>
+        <w:tc>
+          <w:tcPr>
+            <w:tcW w:w="817" w:type="dxa"/>
+          </w:tcPr>
+          <w:p>
+            <w:pPr>
+              <w:jc w:val="center"/>
+              <w:rPr>
+                <w:rFonts w:cs="Arial"/>
+                <w:b/>
+                <w:szCs w:val="24"/>
+              </w:rPr>
+            </w:pPr>
+            <w:r>
+              <w:rPr>
+                <w:rFonts w:cs="Arial"/>
+                <w:b/>
+                <w:szCs w:val="24"/>
+              </w:rPr>
+              <w:t>ID</w:t>
+            </w:r>
+          </w:p>
+        </w:tc>
+        <w:tc>
+          <w:tcPr>
+            <w:tcW w:w="2126" w:type="dxa"/>
+          </w:tcPr>
+          <w:p>
+            <w:pPr>
+              <w:jc w:val="center"/>
+              <w:rPr>
+                <w:rFonts w:cs="Arial"/>
+                <w:b/>
+                <w:szCs w:val="24"/>
+              </w:rPr>
+            </w:pPr>
+            <w:r>
+              <w:rPr>
+                <w:rFonts w:cs="Arial"/>
+                <w:b/>
+                <w:szCs w:val="24"/>
+              </w:rPr>
+              <w:t>Requisito</w:t>
+            </w:r>
+          </w:p>
+        </w:tc>
+        <w:tc>
+          <w:tcPr>
+            <w:tcW w:w="5670" w:type="dxa"/>
+          </w:tcPr>
+          <w:p>
+            <w:pPr>
+              <w:jc w:val="center"/>
+              <w:rPr>
+                <w:rFonts w:cs="Arial"/>
+                <w:b/>
+                <w:szCs w:val="24"/>
+              </w:rPr>
+            </w:pPr>
+            <w:r>
+              <w:rPr>
+                <w:rFonts w:cs="Arial"/>
+                <w:b/>
+                <w:szCs w:val="24"/>
+              </w:rPr>
+              <w:t>Descrição</w:t>
+            </w:r>
+          </w:p>
+        </w:tc>
+      </w:tr>
+      <w:tr>
+        <w:tc>
+          <w:tcPr>
+            <w:tcW w:w="817" w:type="dxa"/>
+          </w:tcPr>
+          <w:p>
+            <w:pPr>
+              <w:rPr>
+                <w:rFonts w:cs="Arial"/>
+                <w:szCs w:val="24"/>
+              </w:rPr>
+            </w:pPr>
+            <w:r>
+              <w:rPr>
+                <w:rFonts w:cs="Arial"/>
+                <w:szCs w:val="24"/>
+              </w:rPr>
+              <w:t>RF01</w:t>
+            </w:r>
+          </w:p>
+        </w:tc>
+        <w:tc>
+          <w:tcPr>
+            <w:tcW w:w="2126" w:type="dxa"/>
+            <w:vAlign w:val="center"/>
+          </w:tcPr>
+          <w:p>
+            <w:pPr>
+              <w:rPr>
+                <w:rFonts w:cs="Arial"/>
+                <w:szCs w:val="24"/>
+              </w:rPr>
+            </w:pPr>
+            <w:r>
+              <w:rPr>
+                <w:rFonts w:cs="Arial"/>
+                <w:szCs w:val="24"/>
+              </w:rPr>
+              <w:t>Manter colaborador</w:t>
+            </w:r>
+          </w:p>
+        </w:tc>
+        <w:tc>
+          <w:tcPr>
+            <w:tcW w:w="5670" w:type="dxa"/>
+          </w:tcPr>
+          <w:p>
+            <w:pPr>
+              <w:rPr>
+                <w:rFonts w:cs="Arial"/>
+                <w:szCs w:val="24"/>
+              </w:rPr>
+            </w:pPr>
+            <w:r>
+              <w:rPr>
+                <w:rFonts w:cs="Arial"/>
+                <w:szCs w:val="24"/>
+              </w:rPr>
+              <w:t>Permi</w:t>
+            </w:r>
+            <w:r>
+              <w:rPr>
+                <w:rFonts w:cs="Arial"/>
+                <w:szCs w:val="24"/>
+              </w:rPr>
+              <w:t>tir</w:t>
+            </w:r>
+            <w:r>
+              <w:rPr>
+                <w:rFonts w:cs="Arial"/>
+                <w:szCs w:val="24"/>
+              </w:rPr>
+              <w:t xml:space="preserve"> incl</w:t>
+            </w:r>
+            <w:r>
+              <w:rPr>
+                <w:rFonts w:cs="Arial"/>
+                <w:szCs w:val="24"/>
+              </w:rPr>
+              <w:t>uir</w:t>
+            </w:r>
+            <w:r>
+              <w:rPr>
+                <w:rFonts w:cs="Arial"/>
+                <w:szCs w:val="24"/>
+              </w:rPr>
+              <w:t xml:space="preserve">, </w:t>
+            </w:r>
+            <w:r>
+              <w:rPr>
+                <w:rFonts w:cs="Arial"/>
+                <w:szCs w:val="24"/>
+              </w:rPr>
+              <w:t>consultar, inativar</w:t>
+            </w:r>
+            <w:r>
+              <w:rPr>
+                <w:rFonts w:cs="Arial"/>
+                <w:szCs w:val="24"/>
+              </w:rPr>
+              <w:t>, altera</w:t>
+            </w:r>
+            <w:r>
+              <w:rPr>
+                <w:rFonts w:cs="Arial"/>
+                <w:szCs w:val="24"/>
+              </w:rPr>
+              <w:t>r</w:t>
+            </w:r>
+            <w:r>
+              <w:rPr>
+                <w:rFonts w:cs="Arial"/>
+                <w:szCs w:val="24"/>
+              </w:rPr>
+              <w:t xml:space="preserve"> </w:t>
+            </w:r>
+            <w:r>
+              <w:rPr>
+                <w:rFonts w:cs="Arial"/>
+                <w:szCs w:val="24"/>
+              </w:rPr>
+              <w:t>dados do colaborador.</w:t>
+            </w:r>
+          </w:p>
+        </w:tc>
+      </w:tr>
+      <w:tr>
+        <w:tc>
+          <w:tcPr>
+            <w:tcW w:w="817" w:type="dxa"/>
+          </w:tcPr>
+          <w:p>
+            <w:pPr>
+              <w:rPr>
+                <w:rFonts w:cs="Arial"/>
+                <w:szCs w:val="24"/>
+              </w:rPr>
+            </w:pPr>
+            <w:r>
+              <w:rPr>
+                <w:rFonts w:cs="Arial"/>
+                <w:szCs w:val="24"/>
+              </w:rPr>
+              <w:t>RF02</w:t>
+            </w:r>
+          </w:p>
+        </w:tc>
+        <w:tc>
+          <w:tcPr>
+            <w:tcW w:w="2126" w:type="dxa"/>
+            <w:vAlign w:val="center"/>
+          </w:tcPr>
+          <w:p>
+            <w:pPr>
+              <w:rPr>
+                <w:rFonts w:cs="Arial"/>
+                <w:szCs w:val="24"/>
+              </w:rPr>
+            </w:pPr>
+            <w:r>
+              <w:rPr>
+                <w:rFonts w:cs="Arial"/>
+                <w:szCs w:val="24"/>
+              </w:rPr>
+              <w:t>Manter função do colaborador</w:t>
+            </w:r>
+          </w:p>
+        </w:tc>
+        <w:tc>
+          <w:tcPr>
+            <w:tcW w:w="5670" w:type="dxa"/>
+          </w:tcPr>
+          <w:p>
+            <w:pPr>
+              <w:rPr>
+                <w:rFonts w:cs="Arial"/>
+                <w:szCs w:val="24"/>
+              </w:rPr>
+            </w:pPr>
+            <w:r>
+              <w:rPr>
+                <w:rFonts w:cs="Arial"/>
+                <w:szCs w:val="24"/>
+              </w:rPr>
+              <w:t>Permi</w:t>
+            </w:r>
+            <w:r>
+              <w:rPr>
+                <w:rFonts w:cs="Arial"/>
+                <w:szCs w:val="24"/>
+              </w:rPr>
+              <w:t>tir</w:t>
+            </w:r>
+            <w:r>
+              <w:rPr>
+                <w:rFonts w:cs="Arial"/>
+                <w:szCs w:val="24"/>
+              </w:rPr>
+              <w:t xml:space="preserve"> incl</w:t>
+            </w:r>
+            <w:r>
+              <w:rPr>
+                <w:rFonts w:cs="Arial"/>
+                <w:szCs w:val="24"/>
+              </w:rPr>
+              <w:t>uir</w:t>
+            </w:r>
+            <w:r>
+              <w:rPr>
+                <w:rFonts w:cs="Arial"/>
+                <w:szCs w:val="24"/>
+              </w:rPr>
+              <w:t xml:space="preserve">, </w:t>
+            </w:r>
+            <w:r>
+              <w:rPr>
+                <w:rFonts w:cs="Arial"/>
+                <w:szCs w:val="24"/>
+              </w:rPr>
+              <w:t>consultar, inativar</w:t>
+            </w:r>
+            <w:r>
+              <w:rPr>
+                <w:rFonts w:cs="Arial"/>
+                <w:szCs w:val="24"/>
+              </w:rPr>
+              <w:t>, altera</w:t>
+            </w:r>
+            <w:r>
+              <w:rPr>
+                <w:rFonts w:cs="Arial"/>
+                <w:szCs w:val="24"/>
+              </w:rPr>
+              <w:t>r</w:t>
+            </w:r>
+            <w:r>
+              <w:rPr>
+                <w:rFonts w:cs="Arial"/>
+                <w:szCs w:val="24"/>
+              </w:rPr>
+              <w:t xml:space="preserve"> </w:t>
+            </w:r>
+            <w:r>
+              <w:rPr>
+                <w:rFonts w:cs="Arial"/>
+                <w:szCs w:val="24"/>
+              </w:rPr>
+              <w:t>dados da função do colaborador.</w:t>
+            </w:r>
+          </w:p>
+        </w:tc>
+      </w:tr>
+      <w:tr>
+        <w:tc>
+          <w:tcPr>
+            <w:tcW w:w="817" w:type="dxa"/>
+          </w:tcPr>
+          <w:p>
+            <w:pPr>
+              <w:rPr>
+                <w:rFonts w:cs="Arial"/>
+                <w:szCs w:val="24"/>
+              </w:rPr>
+            </w:pPr>
+            <w:r>
+              <w:rPr>
+                <w:rFonts w:cs="Arial"/>
+                <w:szCs w:val="24"/>
+              </w:rPr>
+              <w:t>RF0</w:t>
+            </w:r>
+            <w:r>
+              <w:rPr>
+                <w:rFonts w:cs="Arial"/>
+                <w:szCs w:val="24"/>
+              </w:rPr>
+              <w:t>3</w:t>
+            </w:r>
+          </w:p>
+        </w:tc>
+        <w:tc>
+          <w:tcPr>
+            <w:tcW w:w="2126" w:type="dxa"/>
+            <w:vAlign w:val="center"/>
+          </w:tcPr>
+          <w:p>
+            <w:pPr>
+              <w:rPr>
+                <w:rFonts w:cs="Arial"/>
+                <w:szCs w:val="24"/>
+              </w:rPr>
+            </w:pPr>
+            <w:r>
+              <w:rPr>
+                <w:rFonts w:cs="Arial"/>
+                <w:szCs w:val="24"/>
+              </w:rPr>
+              <w:t>Manter departamento</w:t>
+            </w:r>
+          </w:p>
+        </w:tc>
+        <w:tc>
+          <w:tcPr>
+            <w:tcW w:w="5670" w:type="dxa"/>
+          </w:tcPr>
+          <w:p>
+            <w:pPr>
+              <w:rPr>
+                <w:rFonts w:cs="Arial"/>
+                <w:szCs w:val="24"/>
+              </w:rPr>
+            </w:pPr>
+            <w:r>
+              <w:rPr>
+                <w:rFonts w:cs="Arial"/>
+                <w:szCs w:val="24"/>
+              </w:rPr>
+              <w:t>Permi</w:t>
+            </w:r>
+            <w:r>
+              <w:rPr>
+                <w:rFonts w:cs="Arial"/>
+                <w:szCs w:val="24"/>
+              </w:rPr>
+              <w:t>tir</w:t>
+            </w:r>
+            <w:r>
+              <w:rPr>
+                <w:rFonts w:cs="Arial"/>
+                <w:szCs w:val="24"/>
+              </w:rPr>
+              <w:t xml:space="preserve"> incl</w:t>
+            </w:r>
+            <w:r>
+              <w:rPr>
+                <w:rFonts w:cs="Arial"/>
+                <w:szCs w:val="24"/>
+              </w:rPr>
+              <w:t>uir</w:t>
+            </w:r>
+            <w:r>
+              <w:rPr>
+                <w:rFonts w:cs="Arial"/>
+                <w:szCs w:val="24"/>
+              </w:rPr>
+              <w:t xml:space="preserve">, </w:t>
+            </w:r>
+            <w:r>
+              <w:rPr>
+                <w:rFonts w:cs="Arial"/>
+                <w:szCs w:val="24"/>
+              </w:rPr>
+              <w:t>consultar, inativar</w:t>
+            </w:r>
+            <w:r>
+              <w:rPr>
+                <w:rFonts w:cs="Arial"/>
+                <w:szCs w:val="24"/>
+              </w:rPr>
+              <w:t>, altera</w:t>
+            </w:r>
+            <w:r>
+              <w:rPr>
+                <w:rFonts w:cs="Arial"/>
+                <w:szCs w:val="24"/>
+              </w:rPr>
+              <w:t>r</w:t>
+            </w:r>
+            <w:r>
+              <w:rPr>
+                <w:rFonts w:cs="Arial"/>
+                <w:szCs w:val="24"/>
+              </w:rPr>
+              <w:t xml:space="preserve"> </w:t>
+            </w:r>
+            <w:r>
+              <w:rPr>
+                <w:rFonts w:cs="Arial"/>
+                <w:szCs w:val="24"/>
+              </w:rPr>
+              <w:t>dados do departamento.</w:t>
+            </w:r>
+          </w:p>
+        </w:tc>
+      </w:tr>
+      <w:tr>
+        <w:tc>
+          <w:tcPr>
+            <w:tcW w:w="817" w:type="dxa"/>
+          </w:tcPr>
+          <w:p>
+            <w:pPr>
+              <w:rPr>
+                <w:rFonts w:cs="Arial"/>
+                <w:szCs w:val="24"/>
+              </w:rPr>
+            </w:pPr>
+            <w:r>
+              <w:rPr>
+                <w:rFonts w:cs="Arial"/>
+                <w:szCs w:val="24"/>
+              </w:rPr>
+              <w:lastRenderedPageBreak/>
+              <w:t>RF0</w:t>
+            </w:r>
+            <w:r>
+              <w:rPr>
+                <w:rFonts w:cs="Arial"/>
+                <w:szCs w:val="24"/>
+              </w:rPr>
+              <w:t>4</w:t>
+            </w:r>
+          </w:p>
+        </w:tc>
+        <w:tc>
+          <w:tcPr>
+            <w:tcW w:w="2126" w:type="dxa"/>
+            <w:vAlign w:val="center"/>
+          </w:tcPr>
+          <w:p>
+            <w:pPr>
+              <w:rPr>
+                <w:rFonts w:cs="Arial"/>
+                <w:szCs w:val="24"/>
+              </w:rPr>
+            </w:pPr>
+            <w:r>
+              <w:rPr>
+                <w:rFonts w:cs="Arial"/>
+                <w:szCs w:val="24"/>
+              </w:rPr>
+              <w:t>Manter turno</w:t>
+            </w:r>
+          </w:p>
+        </w:tc>
+        <w:tc>
+          <w:tcPr>
+            <w:tcW w:w="5670" w:type="dxa"/>
+          </w:tcPr>
+          <w:p>
+            <w:pPr>
+              <w:rPr>
+                <w:rFonts w:cs="Arial"/>
+                <w:szCs w:val="24"/>
+              </w:rPr>
+            </w:pPr>
+            <w:r>
+              <w:rPr>
+                <w:rFonts w:cs="Arial"/>
+                <w:szCs w:val="24"/>
+              </w:rPr>
+              <w:t>Permi</w:t>
+            </w:r>
+            <w:r>
+              <w:rPr>
+                <w:rFonts w:cs="Arial"/>
+                <w:szCs w:val="24"/>
+              </w:rPr>
+              <w:t>tir</w:t>
+            </w:r>
+            <w:r>
+              <w:rPr>
+                <w:rFonts w:cs="Arial"/>
+                <w:szCs w:val="24"/>
+              </w:rPr>
+              <w:t xml:space="preserve"> incl</w:t>
+            </w:r>
+            <w:r>
+              <w:rPr>
+                <w:rFonts w:cs="Arial"/>
+                <w:szCs w:val="24"/>
+              </w:rPr>
+              <w:t>uir</w:t>
+            </w:r>
+            <w:r>
+              <w:rPr>
+                <w:rFonts w:cs="Arial"/>
+                <w:szCs w:val="24"/>
+              </w:rPr>
+              <w:t xml:space="preserve">, </w:t>
+            </w:r>
+            <w:r>
+              <w:rPr>
+                <w:rFonts w:cs="Arial"/>
+                <w:szCs w:val="24"/>
+              </w:rPr>
+              <w:t>consultar, inativar</w:t>
+            </w:r>
+            <w:r>
+              <w:rPr>
+                <w:rFonts w:cs="Arial"/>
+                <w:szCs w:val="24"/>
+              </w:rPr>
+              <w:t>, altera</w:t>
+            </w:r>
+            <w:r>
+              <w:rPr>
+                <w:rFonts w:cs="Arial"/>
+                <w:szCs w:val="24"/>
+              </w:rPr>
+              <w:t>r</w:t>
+            </w:r>
+            <w:r>
+              <w:rPr>
+                <w:rFonts w:cs="Arial"/>
+                <w:szCs w:val="24"/>
+              </w:rPr>
+              <w:t xml:space="preserve"> </w:t>
+            </w:r>
+            <w:r>
+              <w:rPr>
+                <w:rFonts w:cs="Arial"/>
+                <w:szCs w:val="24"/>
+              </w:rPr>
+              <w:t>dados do turno.</w:t>
+            </w:r>
+          </w:p>
+        </w:tc>
+      </w:tr>
+      <w:tr>
+        <w:tc>
+          <w:tcPr>
+            <w:tcW w:w="817" w:type="dxa"/>
+          </w:tcPr>
+          <w:p>
+            <w:pPr>
+              <w:rPr>
+                <w:rFonts w:cs="Arial"/>
+                <w:szCs w:val="24"/>
+              </w:rPr>
+            </w:pPr>
+            <w:r>
+              <w:rPr>
+                <w:rFonts w:cs="Arial"/>
+                <w:szCs w:val="24"/>
+              </w:rPr>
+              <w:t>RF0</w:t>
+            </w:r>
+            <w:r>
+              <w:rPr>
+                <w:rFonts w:cs="Arial"/>
+                <w:szCs w:val="24"/>
+              </w:rPr>
+              <w:t>5</w:t>
+            </w:r>
+          </w:p>
+        </w:tc>
+        <w:tc>
+          <w:tcPr>
+            <w:tcW w:w="2126" w:type="dxa"/>
+            <w:vAlign w:val="center"/>
+          </w:tcPr>
+          <w:p>
+            <w:pPr>
+              <w:rPr>
+                <w:rFonts w:cs="Arial"/>
+                <w:szCs w:val="24"/>
+              </w:rPr>
+            </w:pPr>
+            <w:r>
+              <w:rPr>
+                <w:rFonts w:cs="Arial"/>
+                <w:szCs w:val="24"/>
+              </w:rPr>
+              <w:t>Manter estoque de chaves</w:t>
+            </w:r>
+          </w:p>
+        </w:tc>
+        <w:tc>
+          <w:tcPr>
+            <w:tcW w:w="5670" w:type="dxa"/>
+          </w:tcPr>
+          <w:p>
+            <w:pPr>
+              <w:rPr>
+                <w:rFonts w:cs="Arial"/>
+                <w:szCs w:val="24"/>
+              </w:rPr>
+            </w:pPr>
+            <w:r>
+              <w:rPr>
+                <w:rFonts w:cs="Arial"/>
+                <w:szCs w:val="24"/>
+              </w:rPr>
+              <w:t>Permi</w:t>
+            </w:r>
+            <w:r>
+              <w:rPr>
+                <w:rFonts w:cs="Arial"/>
+                <w:szCs w:val="24"/>
+              </w:rPr>
+              <w:t>tir</w:t>
+            </w:r>
+            <w:r>
+              <w:rPr>
+                <w:rFonts w:cs="Arial"/>
+                <w:szCs w:val="24"/>
+              </w:rPr>
+              <w:t xml:space="preserve"> incl</w:t>
+            </w:r>
+            <w:r>
+              <w:rPr>
+                <w:rFonts w:cs="Arial"/>
+                <w:szCs w:val="24"/>
+              </w:rPr>
+              <w:t>uir</w:t>
+            </w:r>
+            <w:r>
+              <w:rPr>
+                <w:rFonts w:cs="Arial"/>
+                <w:szCs w:val="24"/>
+              </w:rPr>
+              <w:t xml:space="preserve">, </w:t>
+            </w:r>
+            <w:r>
+              <w:rPr>
+                <w:rFonts w:cs="Arial"/>
+                <w:szCs w:val="24"/>
+              </w:rPr>
+              <w:t>consultar, inativar</w:t>
+            </w:r>
+            <w:r>
+              <w:rPr>
+                <w:rFonts w:cs="Arial"/>
+                <w:szCs w:val="24"/>
+              </w:rPr>
+              <w:t>, altera</w:t>
+            </w:r>
+            <w:r>
+              <w:rPr>
+                <w:rFonts w:cs="Arial"/>
+                <w:szCs w:val="24"/>
+              </w:rPr>
+              <w:t>r</w:t>
+            </w:r>
+            <w:r>
+              <w:rPr>
+                <w:rFonts w:cs="Arial"/>
+                <w:szCs w:val="24"/>
+              </w:rPr>
+              <w:t xml:space="preserve"> </w:t>
+            </w:r>
+            <w:r>
+              <w:rPr>
+                <w:rFonts w:cs="Arial"/>
+                <w:szCs w:val="24"/>
+              </w:rPr>
+              <w:t>dados do estoque de chaves.</w:t>
+            </w:r>
+          </w:p>
+        </w:tc>
+      </w:tr>
+      <w:tr>
+        <w:tc>
+          <w:tcPr>
+            <w:tcW w:w="817" w:type="dxa"/>
+          </w:tcPr>
+          <w:p>
+            <w:pPr>
+              <w:rPr>
+                <w:rFonts w:cs="Arial"/>
+                <w:szCs w:val="24"/>
+              </w:rPr>
+            </w:pPr>
+            <w:r>
+              <w:rPr>
+                <w:rFonts w:cs="Arial"/>
+                <w:szCs w:val="24"/>
+              </w:rPr>
+              <w:t>RF06</w:t>
+            </w:r>
+          </w:p>
+        </w:tc>
+        <w:tc>
+          <w:tcPr>
+            <w:tcW w:w="2126" w:type="dxa"/>
+            <w:vAlign w:val="center"/>
+          </w:tcPr>
+          <w:p>
+            <w:pPr>
+              <w:rPr>
+                <w:rFonts w:cs="Arial"/>
+                <w:szCs w:val="24"/>
+              </w:rPr>
+            </w:pPr>
+            <w:r>
+              <w:rPr>
+                <w:rFonts w:cs="Arial"/>
+                <w:szCs w:val="24"/>
+              </w:rPr>
+              <w:t>Manter locação de chaves</w:t>
+            </w:r>
+          </w:p>
+        </w:tc>
+        <w:tc>
+          <w:tcPr>
+            <w:tcW w:w="5670" w:type="dxa"/>
+          </w:tcPr>
+          <w:p>
+            <w:pPr>
+              <w:rPr>
+                <w:rFonts w:cs="Arial"/>
+                <w:szCs w:val="24"/>
+              </w:rPr>
+            </w:pPr>
+            <w:r>
+              <w:rPr>
+                <w:rFonts w:cs="Arial"/>
+                <w:szCs w:val="24"/>
+              </w:rPr>
+              <w:t>Permi</w:t>
+            </w:r>
+            <w:r>
+              <w:rPr>
+                <w:rFonts w:cs="Arial"/>
+                <w:szCs w:val="24"/>
+              </w:rPr>
+              <w:t>tir</w:t>
+            </w:r>
+            <w:r>
+              <w:rPr>
+                <w:rFonts w:cs="Arial"/>
+                <w:szCs w:val="24"/>
+              </w:rPr>
+              <w:t xml:space="preserve"> </w:t>
+            </w:r>
+            <w:r>
+              <w:rPr>
+                <w:rFonts w:cs="Arial"/>
+                <w:szCs w:val="24"/>
+              </w:rPr>
+              <w:t>registrar locação</w:t>
+            </w:r>
+            <w:r>
+              <w:rPr>
+                <w:rFonts w:cs="Arial"/>
+                <w:szCs w:val="24"/>
+              </w:rPr>
+              <w:t xml:space="preserve">, </w:t>
+            </w:r>
+            <w:r>
+              <w:rPr>
+                <w:rFonts w:cs="Arial"/>
+                <w:szCs w:val="24"/>
+              </w:rPr>
+              <w:t>consultar locação, inativar locação</w:t>
+            </w:r>
+            <w:r>
+              <w:rPr>
+                <w:rFonts w:cs="Arial"/>
+                <w:szCs w:val="24"/>
+              </w:rPr>
+              <w:t>, altera</w:t>
+            </w:r>
+            <w:r>
+              <w:rPr>
+                <w:rFonts w:cs="Arial"/>
+                <w:szCs w:val="24"/>
+              </w:rPr>
+              <w:t>r locação,</w:t>
+            </w:r>
+            <w:r>
+              <w:rPr>
+                <w:rFonts w:cs="Arial"/>
+                <w:szCs w:val="24"/>
+              </w:rPr>
+              <w:t xml:space="preserve"> </w:t>
+            </w:r>
+            <w:r>
+              <w:rPr>
+                <w:rFonts w:cs="Arial"/>
+                <w:szCs w:val="24"/>
+              </w:rPr>
+              <w:t>finalizar locação.</w:t>
+            </w:r>
+          </w:p>
+        </w:tc>
+      </w:tr>
+      <w:tr>
+        <w:tc>
+          <w:tcPr>
+            <w:tcW w:w="817" w:type="dxa"/>
+          </w:tcPr>
+          <w:p>
+            <w:pPr>
+              <w:rPr>
+                <w:rFonts w:cs="Arial"/>
+                <w:szCs w:val="24"/>
+              </w:rPr>
+            </w:pPr>
+            <w:r>
+              <w:rPr>
+                <w:rFonts w:cs="Arial"/>
+                <w:szCs w:val="24"/>
+              </w:rPr>
+              <w:t>RF07</w:t>
+            </w:r>
+          </w:p>
+        </w:tc>
+        <w:tc>
+          <w:tcPr>
+            <w:tcW w:w="2126" w:type="dxa"/>
+            <w:vAlign w:val="center"/>
+          </w:tcPr>
+          <w:p>
+            <w:pPr>
+              <w:rPr>
+                <w:rFonts w:cs="Arial"/>
+                <w:szCs w:val="24"/>
+              </w:rPr>
+            </w:pPr>
+            <w:r>
+              <w:rPr>
+                <w:rFonts w:cs="Arial"/>
+                <w:szCs w:val="24"/>
+              </w:rPr>
+              <w:t>Manter relatório de locações</w:t>
+            </w:r>
+          </w:p>
+        </w:tc>
+        <w:tc>
+          <w:tcPr>
+            <w:tcW w:w="5670" w:type="dxa"/>
+          </w:tcPr>
+          <w:p>
+            <w:pPr>
+              <w:rPr>
+                <w:rFonts w:cs="Arial"/>
+                <w:szCs w:val="24"/>
+              </w:rPr>
+            </w:pPr>
+            <w:r>
+              <w:rPr>
+                <w:rFonts w:cs="Arial"/>
+                <w:szCs w:val="24"/>
+              </w:rPr>
+              <w:t>Permitir a emissão de diferentes tipos de relatórios de locações, a partir de filtros.</w:t>
+            </w:r>
+          </w:p>
+        </w:tc>
+      </w:tr>
+      <w:tr>
+        <w:tc>
+          <w:tcPr>
+            <w:tcW w:w="817" w:type="dxa"/>
+          </w:tcPr>
+          <w:p>
+            <w:pPr>
+              <w:rPr>
+                <w:rFonts w:cs="Arial"/>
+                <w:szCs w:val="24"/>
+              </w:rPr>
+            </w:pPr>
+            <w:r>
+              <w:rPr>
+                <w:rFonts w:cs="Arial"/>
+                <w:szCs w:val="24"/>
+              </w:rPr>
+              <w:t>RF08</w:t>
+            </w:r>
+          </w:p>
+        </w:tc>
+        <w:tc>
+          <w:tcPr>
+            <w:tcW w:w="2126" w:type="dxa"/>
+            <w:vAlign w:val="center"/>
+          </w:tcPr>
+          <w:p>
+            <w:pPr>
+              <w:rPr>
+                <w:rFonts w:cs="Arial"/>
+                <w:szCs w:val="24"/>
+              </w:rPr>
+            </w:pPr>
+            <w:r>
+              <w:rPr>
+                <w:rFonts w:cs="Arial"/>
+                <w:szCs w:val="24"/>
+              </w:rPr>
+              <w:t>Manter relatórios de disponibilidade de chaves</w:t>
+            </w:r>
+          </w:p>
+        </w:tc>
+        <w:tc>
+          <w:tcPr>
+            <w:tcW w:w="5670" w:type="dxa"/>
+          </w:tcPr>
+          <w:p>
+            <w:pPr>
+              <w:rPr>
+                <w:rFonts w:cs="Arial"/>
+                <w:szCs w:val="24"/>
+              </w:rPr>
+            </w:pPr>
+            <w:r>
+              <w:rPr>
+                <w:rFonts w:cs="Arial"/>
+                <w:szCs w:val="24"/>
+              </w:rPr>
+              <w:t>Permitir a emissão de diferentes tipos de relatórios de chaves disponíveis, a partir de filtros.</w:t>
+            </w:r>
+          </w:p>
+        </w:tc>
+      </w:tr>
+      <w:tr>
+        <w:tc>
+          <w:tcPr>
+            <w:tcW w:w="817" w:type="dxa"/>
+          </w:tcPr>
+          <w:p>
+            <w:pPr>
+              <w:rPr>
+                <w:rFonts w:cs="Arial"/>
+                <w:szCs w:val="24"/>
+              </w:rPr>
+            </w:pPr>
+            <w:r>
+              <w:rPr>
+                <w:rFonts w:cs="Arial"/>
+                <w:szCs w:val="24"/>
+              </w:rPr>
+              <w:t>RF09</w:t>
+            </w:r>
+          </w:p>
+        </w:tc>
+        <w:tc>
+          <w:tcPr>
+            <w:tcW w:w="2126" w:type="dxa"/>
+            <w:vAlign w:val="center"/>
+          </w:tcPr>
+          <w:p>
+            <w:pPr>
+              <w:rPr>
+                <w:rFonts w:cs="Arial"/>
+                <w:szCs w:val="24"/>
+              </w:rPr>
+            </w:pPr>
+            <w:r>
+              <w:rPr>
+                <w:rFonts w:cs="Arial"/>
+                <w:szCs w:val="24"/>
+              </w:rPr>
+              <w:t>Manter chave</w:t>
+            </w:r>
+          </w:p>
+        </w:tc>
+        <w:tc>
+          <w:tcPr>
+            <w:tcW w:w="5670" w:type="dxa"/>
+          </w:tcPr>
+          <w:p>
+            <w:pPr>
+              <w:rPr>
+                <w:rFonts w:cs="Arial"/>
+                <w:szCs w:val="24"/>
+              </w:rPr>
+            </w:pPr>
+            <w:r>
+              <w:rPr>
+                <w:rFonts w:cs="Arial"/>
+                <w:szCs w:val="24"/>
+              </w:rPr>
+              <w:t>Permi</w:t>
+            </w:r>
+            <w:r>
+              <w:rPr>
+                <w:rFonts w:cs="Arial"/>
+                <w:szCs w:val="24"/>
+              </w:rPr>
+              <w:t>tir</w:t>
+            </w:r>
+            <w:r>
+              <w:rPr>
+                <w:rFonts w:cs="Arial"/>
+                <w:szCs w:val="24"/>
+              </w:rPr>
+              <w:t xml:space="preserve"> incl</w:t>
+            </w:r>
+            <w:r>
+              <w:rPr>
+                <w:rFonts w:cs="Arial"/>
+                <w:szCs w:val="24"/>
+              </w:rPr>
+              <w:t>uir</w:t>
+            </w:r>
+            <w:r>
+              <w:rPr>
+                <w:rFonts w:cs="Arial"/>
+                <w:szCs w:val="24"/>
+              </w:rPr>
+              <w:t xml:space="preserve">, </w:t>
+            </w:r>
+            <w:r>
+              <w:rPr>
+                <w:rFonts w:cs="Arial"/>
+                <w:szCs w:val="24"/>
+              </w:rPr>
+              <w:t>consultar, inativar</w:t>
+            </w:r>
+            <w:r>
+              <w:rPr>
+                <w:rFonts w:cs="Arial"/>
+                <w:szCs w:val="24"/>
+              </w:rPr>
+              <w:t>, altera</w:t>
+            </w:r>
+            <w:r>
+              <w:rPr>
+                <w:rFonts w:cs="Arial"/>
+                <w:szCs w:val="24"/>
+              </w:rPr>
+              <w:t>r</w:t>
+            </w:r>
+            <w:r>
+              <w:rPr>
+                <w:rFonts w:cs="Arial"/>
+                <w:szCs w:val="24"/>
+              </w:rPr>
+              <w:t xml:space="preserve"> </w:t>
+            </w:r>
+            <w:r>
+              <w:rPr>
+                <w:rFonts w:cs="Arial"/>
+                <w:szCs w:val="24"/>
+              </w:rPr>
+              <w:t>dados da chave.</w:t>
+            </w:r>
+          </w:p>
+        </w:tc>
+      </w:tr>
+      <w:tr>
+        <w:tc>
+          <w:tcPr>
+            <w:tcW w:w="817" w:type="dxa"/>
+          </w:tcPr>
+          <w:p>
+            <w:pPr>
+              <w:rPr>
+                <w:rFonts w:cs="Arial"/>
+                <w:szCs w:val="24"/>
+              </w:rPr>
+            </w:pPr>
+            <w:r>
+              <w:rPr>
+                <w:rFonts w:cs="Arial"/>
+                <w:szCs w:val="24"/>
+              </w:rPr>
+              <w:t>RF10</w:t>
+            </w:r>
+          </w:p>
+        </w:tc>
+        <w:tc>
+          <w:tcPr>
+            <w:tcW w:w="2126" w:type="dxa"/>
+            <w:vAlign w:val="center"/>
+          </w:tcPr>
+          <w:p>
+            <w:pPr>
+              <w:rPr>
+                <w:rFonts w:cs="Arial"/>
+                <w:szCs w:val="24"/>
+              </w:rPr>
+            </w:pPr>
+            <w:r>
+              <w:rPr>
+                <w:rFonts w:cs="Arial"/>
+                <w:szCs w:val="24"/>
+              </w:rPr>
+              <w:t>Manter horário de locações</w:t>
+            </w:r>
+          </w:p>
+        </w:tc>
+        <w:tc>
+          <w:tcPr>
+            <w:tcW w:w="5670" w:type="dxa"/>
+          </w:tcPr>
+          <w:p>
+            <w:pPr>
+              <w:rPr>
+                <w:rFonts w:cs="Arial"/>
+                <w:szCs w:val="24"/>
+              </w:rPr>
+            </w:pPr>
+            <w:proofErr w:type="spellStart"/>
+            <w:r>
+              <w:rPr>
+                <w:rFonts w:cs="Arial"/>
+                <w:szCs w:val="24"/>
+              </w:rPr>
+              <w:t>zcvnvccncvbmbcvmbvnvbn</w:t>
+            </w:r>
+            <w:proofErr w:type="spellEnd"/>
+          </w:p>
+        </w:tc>
+      </w:tr>
+    </w:tbl>
+    <w:p>
+      <w:pPr>
+        <w:rPr>
+          <w:rFonts w:cs="Arial"/>
+          <w:sz w:val="20"/>
+          <w:szCs w:val="24"/>
+        </w:rPr>
+      </w:pPr>
+      <w:r>
+        <w:rPr>
+          <w:rFonts w:cs="Arial"/>
+          <w:sz w:val="20"/>
+          <w:szCs w:val="24"/>
+        </w:rPr>
+        <w:t>Fonte: Tabela criada pelos acadêmicos.</w:t>
+      </w:r>
+    </w:p>
+    <w:p>
+      <w:pPr>
         <w:spacing w:after="0" w:line="360" w:lineRule="auto"/>
         <w:ind w:firstLine="851"/>
         <w:jc w:val="both"/>
@@ -31100,24 +32360,6 @@
     <w:p>
       <w:pPr>
         <w:spacing w:after="0" w:line="360" w:lineRule="auto"/>
-        <w:ind w:firstLine="851"/>
-        <w:jc w:val="both"/>
-        <w:rPr>
-          <w:rFonts w:cs="Arial"/>
-          <w:szCs w:val="24"/>
-        </w:rPr>
-      </w:pPr>
-      <w:r>
-        <w:rPr>
-          <w:rFonts w:cs="Arial"/>
-          <w:szCs w:val="24"/>
-        </w:rPr>
-        <w:t>Os requisitos funcionais são aqueles que representam funções ou funcionalidades do sistema.</w:t>
-      </w:r>
-    </w:p>
-    <w:p>
-      <w:pPr>
-        <w:spacing w:after="0" w:line="360" w:lineRule="auto"/>
         <w:jc w:val="both"/>
         <w:rPr>
           <w:rFonts w:cs="Arial"/>
@@ -31363,10 +32605,7 @@
         <w:jc w:val="both"/>
       </w:pPr>
       <w:r>
-        <w:t>LARMAN, C. Utilizando UML e padrões: uma introdução à análise e ao projeto orientado a objetos e ao desenvolvimento iterativo. 3. ed. Porto Alegre: Bookman, 2007</w:t>
-      </w:r>
-      <w:r>
-        <w:t>.</w:t>
+        <w:t>LARMAN, C. Utilizando UML e padrões: uma introdução à análise e ao projeto orientado a objetos e ao desenvolvimento iterativo. 3. ed. Porto Alegre: Bookman, 2007.</w:t>
       </w:r>
     </w:p>
     <w:p>
@@ -31393,13 +32632,7 @@
         <w:jc w:val="both"/>
       </w:pPr>
       <w:r>
-        <w:t>D</w:t>
-      </w:r>
-      <w:r>
-        <w:t xml:space="preserve">UCKETT, Jon. </w:t>
-      </w:r>
-      <w:r>
-        <w:t xml:space="preserve">HTML </w:t>
+        <w:t xml:space="preserve">DUCKETT, Jon. HTML </w:t>
       </w:r>
       <w:proofErr w:type="spellStart"/>
       <w:r>
@@ -31415,10 +32648,7 @@
       </w:r>
       <w:proofErr w:type="spellEnd"/>
       <w:r>
-        <w:t xml:space="preserve"> Build Websites</w:t>
-      </w:r>
-      <w:r>
-        <w:t xml:space="preserve">. Indianapolis: </w:t>
+        <w:t xml:space="preserve"> Build Websites. Indianapolis: </w:t>
       </w:r>
       <w:r>
         <w:t xml:space="preserve">John </w:t>
@@ -31492,13 +32722,7 @@
         <w:t xml:space="preserve"> </w:t>
       </w:r>
       <w:r>
-        <w:t>Web</w:t>
-      </w:r>
-      <w:r>
-        <w:t xml:space="preserve">. </w:t>
-      </w:r>
-      <w:r>
-        <w:t xml:space="preserve">O'Reilly </w:t>
+        <w:t xml:space="preserve">Web. O'Reilly </w:t>
       </w:r>
       <w:proofErr w:type="gramStart"/>
       <w:r>
@@ -31506,16 +32730,7 @@
       </w:r>
       <w:proofErr w:type="gramEnd"/>
       <w:r>
-        <w:t>; 4</w:t>
-      </w:r>
-      <w:r>
-        <w:t>.</w:t>
-      </w:r>
-      <w:r>
-        <w:t xml:space="preserve"> ed</w:t>
-      </w:r>
-      <w:r>
-        <w:t>. 2017</w:t>
+        <w:t>; 4. ed. 2017</w:t>
       </w:r>
       <w:r>
         <w:t>.</w:t>
@@ -31536,10 +32751,7 @@
         <w:t>.</w:t>
       </w:r>
       <w:r>
-        <w:t xml:space="preserve"> </w:t>
-      </w:r>
-      <w:r>
-        <w:t>Java: a referência completa</w:t>
+        <w:t xml:space="preserve"> Java: a referência completa</w:t>
       </w:r>
       <w:r>
         <w:t>.</w:t>
@@ -31551,13 +32763,7 @@
         <w:t>.</w:t>
       </w:r>
       <w:r>
-        <w:t xml:space="preserve"> </w:t>
-      </w:r>
-      <w:r>
-        <w:t>E</w:t>
-      </w:r>
-      <w:r>
-        <w:t>d</w:t>
+        <w:t xml:space="preserve"> Ed</w:t>
       </w:r>
       <w:r>
         <w:t>. 2020</w:t>
@@ -31580,16 +32786,7 @@
       </w:r>
       <w:proofErr w:type="spellEnd"/>
       <w:r>
-        <w:t xml:space="preserve">: O guia definitivo. </w:t>
-      </w:r>
-      <w:r>
-        <w:t>Porto Alegre: Bookman, 20</w:t>
-      </w:r>
-      <w:r>
-        <w:t>13</w:t>
-      </w:r>
-      <w:r>
-        <w:t>.</w:t>
+        <w:t>: O guia definitivo. Porto Alegre: Bookman, 2013.</w:t>
       </w:r>
     </w:p>
     <w:p>
@@ -31601,10 +32798,7 @@
         <w:t>MOISEEV,</w:t>
       </w:r>
       <w:r>
-        <w:t xml:space="preserve"> </w:t>
-      </w:r>
-      <w:r>
-        <w:t>Anton</w:t>
+        <w:t xml:space="preserve"> Anton</w:t>
       </w:r>
       <w:r>
         <w:t xml:space="preserve">; FAIN, </w:t>
@@ -31712,16 +32906,7 @@
       </w:r>
       <w:proofErr w:type="spellEnd"/>
       <w:r>
-        <w:t xml:space="preserve"> W. Projeto de Pesquisa: Métodos qualitativo, quantitativo e misto. 2. ed. </w:t>
-      </w:r>
-      <w:r>
-        <w:t>Porto Alegre: Bookman, 20</w:t>
-      </w:r>
-      <w:r>
-        <w:t>07</w:t>
-      </w:r>
-      <w:r>
-        <w:t>.</w:t>
+        <w:t xml:space="preserve"> W. Projeto de Pesquisa: Métodos qualitativo, quantitativo e misto. 2. ed. Porto Alegre: Bookman, 2007.</w:t>
       </w:r>
     </w:p>
     <w:p>
@@ -31747,7 +32932,15 @@
       </w:r>
       <w:proofErr w:type="spellEnd"/>
       <w:r>
-        <w:t>, and S. Sudarshan, Database System Concepts, Sixth Edition, McGraw-Hill (2010).</w:t>
+        <w:t xml:space="preserve">, </w:t>
+      </w:r>
+      <w:proofErr w:type="spellStart"/>
+      <w:r>
+        <w:t>and</w:t>
+      </w:r>
+      <w:proofErr w:type="spellEnd"/>
+      <w:r>
+        <w:t xml:space="preserve"> S. Sudarshan, Database System Concepts, Sixth Edition, McGraw-Hill (2010).</w:t>
       </w:r>
     </w:p>
     <w:p>
@@ -33780,7 +34973,7 @@
   <w:style w:type="paragraph" w:default="1" w:styleId="Normal">
     <w:name w:val="Normal"/>
     <w:qFormat/>
-    <w:rsid w:val="00A4630A"/>
+    <w:rsid w:val="00E032DC"/>
     <w:pPr>
       <w:suppressAutoHyphens/>
       <w:spacing w:after="200" w:line="276" w:lineRule="auto"/>

</xml_diff>